<commit_message>
Last commit from office on 05.02 @ 18.09 hrs
</commit_message>
<xml_diff>
--- a/15_Driving Solo Motor Vehicles.docx
+++ b/15_Driving Solo Motor Vehicles.docx
@@ -2621,98 +2621,1440 @@
           <w:sz w:val="24"/>
         </w:rPr>
       </w:pPr>
+      <w:r>
+        <w:rPr>
+          <w:color w:val="0000FF"/>
+          <w:sz w:val="24"/>
+        </w:rPr>
+        <w:t xml:space="preserve">3. (2P) A safety belt lock does not </w:t>
+      </w:r>
+      <w:proofErr w:type="spellStart"/>
+      <w:r>
+        <w:rPr>
+          <w:color w:val="0000FF"/>
+          <w:sz w:val="24"/>
+        </w:rPr>
+        <w:t>close</w:t>
+      </w:r>
+      <w:proofErr w:type="spellEnd"/>
+      <w:r>
+        <w:rPr>
+          <w:color w:val="0000FF"/>
+          <w:sz w:val="24"/>
+        </w:rPr>
+        <w:t>. What do you do?</w:t>
+      </w:r>
+    </w:p>
+    <w:p>
+      <w:pPr>
+        <w:pStyle w:val="Listenabsatz"/>
+        <w:numPr>
+          <w:ilvl w:val="0"/>
+          <w:numId w:val="36"/>
+        </w:numPr>
+        <w:rPr>
+          <w:sz w:val="24"/>
+        </w:rPr>
+      </w:pPr>
+      <w:r>
+        <w:rPr>
+          <w:sz w:val="24"/>
+        </w:rPr>
+        <w:t>Have the lock repaired</w:t>
+      </w:r>
+    </w:p>
+    <w:p>
+      <w:pPr>
+        <w:pStyle w:val="Listenabsatz"/>
+        <w:numPr>
+          <w:ilvl w:val="0"/>
+          <w:numId w:val="36"/>
+        </w:numPr>
+        <w:rPr>
+          <w:strike/>
+          <w:sz w:val="24"/>
+        </w:rPr>
+      </w:pPr>
+      <w:r>
+        <w:rPr>
+          <w:strike/>
+          <w:sz w:val="24"/>
+        </w:rPr>
+        <w:t>Drive at low speed</w:t>
+      </w:r>
+    </w:p>
+    <w:p>
+      <w:pPr>
+        <w:pStyle w:val="Listenabsatz"/>
+        <w:numPr>
+          <w:ilvl w:val="0"/>
+          <w:numId w:val="36"/>
+        </w:numPr>
+        <w:rPr>
+          <w:strike/>
+          <w:sz w:val="24"/>
+        </w:rPr>
+      </w:pPr>
+      <w:r>
+        <w:rPr>
+          <w:strike/>
+          <w:sz w:val="24"/>
+        </w:rPr>
+        <w:t xml:space="preserve">Nothing because the seat is equipped with an </w:t>
+      </w:r>
+      <w:proofErr w:type="spellStart"/>
+      <w:r>
+        <w:rPr>
+          <w:strike/>
+          <w:sz w:val="24"/>
+        </w:rPr>
+        <w:t>airbag</w:t>
+      </w:r>
+      <w:proofErr w:type="spellEnd"/>
+    </w:p>
+    <w:p>
+      <w:pPr>
+        <w:rPr>
+          <w:color w:val="0000FF"/>
+          <w:sz w:val="24"/>
+        </w:rPr>
+      </w:pPr>
+      <w:r>
+        <w:rPr>
+          <w:color w:val="0000FF"/>
+          <w:sz w:val="24"/>
+        </w:rPr>
+        <w:t xml:space="preserve">4. (4P) How can you prevent a child from </w:t>
+      </w:r>
+      <w:proofErr w:type="spellStart"/>
+      <w:r>
+        <w:rPr>
+          <w:color w:val="0000FF"/>
+          <w:sz w:val="24"/>
+        </w:rPr>
+        <w:t>opening</w:t>
+      </w:r>
+      <w:proofErr w:type="spellEnd"/>
+      <w:r>
+        <w:rPr>
+          <w:color w:val="0000FF"/>
+          <w:sz w:val="24"/>
+        </w:rPr>
+        <w:t xml:space="preserve"> a </w:t>
+      </w:r>
+      <w:proofErr w:type="spellStart"/>
+      <w:r>
+        <w:rPr>
+          <w:color w:val="0000FF"/>
+          <w:sz w:val="24"/>
+        </w:rPr>
+        <w:t>door</w:t>
+      </w:r>
+      <w:proofErr w:type="spellEnd"/>
+      <w:r>
+        <w:rPr>
+          <w:color w:val="0000FF"/>
+          <w:sz w:val="24"/>
+        </w:rPr>
+        <w:t xml:space="preserve"> while the vehicle is </w:t>
+      </w:r>
+      <w:proofErr w:type="spellStart"/>
+      <w:r>
+        <w:rPr>
+          <w:color w:val="0000FF"/>
+          <w:sz w:val="24"/>
+        </w:rPr>
+        <w:t>moving</w:t>
+      </w:r>
+      <w:proofErr w:type="spellEnd"/>
+      <w:r>
+        <w:rPr>
+          <w:color w:val="0000FF"/>
+          <w:sz w:val="24"/>
+        </w:rPr>
+        <w:t xml:space="preserve">? I </w:t>
+      </w:r>
+      <w:proofErr w:type="spellStart"/>
+      <w:r>
+        <w:rPr>
+          <w:color w:val="0000FF"/>
+          <w:sz w:val="24"/>
+        </w:rPr>
+        <w:t>activate</w:t>
+      </w:r>
+      <w:proofErr w:type="spellEnd"/>
+    </w:p>
+    <w:p>
+      <w:pPr>
+        <w:pStyle w:val="Listenabsatz"/>
+        <w:numPr>
+          <w:ilvl w:val="0"/>
+          <w:numId w:val="37"/>
+        </w:numPr>
+        <w:rPr>
+          <w:sz w:val="24"/>
+        </w:rPr>
+      </w:pPr>
+      <w:r>
+        <w:rPr>
+          <w:sz w:val="24"/>
+        </w:rPr>
+        <w:t xml:space="preserve">The child safety </w:t>
+      </w:r>
+      <w:proofErr w:type="spellStart"/>
+      <w:r>
+        <w:rPr>
+          <w:sz w:val="24"/>
+        </w:rPr>
+        <w:t>locks</w:t>
+      </w:r>
+      <w:proofErr w:type="spellEnd"/>
+      <w:r>
+        <w:rPr>
+          <w:sz w:val="24"/>
+        </w:rPr>
+        <w:t xml:space="preserve"> on the rear </w:t>
+      </w:r>
+      <w:proofErr w:type="spellStart"/>
+      <w:r>
+        <w:rPr>
+          <w:sz w:val="24"/>
+        </w:rPr>
+        <w:t>doors</w:t>
+      </w:r>
+      <w:proofErr w:type="spellEnd"/>
+    </w:p>
+    <w:p>
+      <w:pPr>
+        <w:pStyle w:val="Listenabsatz"/>
+        <w:numPr>
+          <w:ilvl w:val="0"/>
+          <w:numId w:val="37"/>
+        </w:numPr>
+        <w:rPr>
+          <w:strike/>
+          <w:sz w:val="24"/>
+        </w:rPr>
+      </w:pPr>
+      <w:r>
+        <w:rPr>
+          <w:strike/>
+          <w:sz w:val="24"/>
+        </w:rPr>
+        <w:t xml:space="preserve">The </w:t>
+      </w:r>
+      <w:proofErr w:type="spellStart"/>
+      <w:r>
+        <w:rPr>
+          <w:strike/>
+          <w:sz w:val="24"/>
+        </w:rPr>
+        <w:t>central</w:t>
+      </w:r>
+      <w:proofErr w:type="spellEnd"/>
+      <w:r>
+        <w:rPr>
+          <w:strike/>
+          <w:sz w:val="24"/>
+        </w:rPr>
+        <w:t xml:space="preserve"> locking system</w:t>
+      </w:r>
+    </w:p>
+    <w:p>
+      <w:pPr>
+        <w:rPr>
+          <w:sz w:val="24"/>
+        </w:rPr>
+      </w:pPr>
+      <w:r>
+        <w:rPr>
+          <w:sz w:val="24"/>
+        </w:rPr>
+        <w:t xml:space="preserve">5. (2P) You are driving a truck with a trailer and </w:t>
+      </w:r>
+      <w:proofErr w:type="spellStart"/>
+      <w:r>
+        <w:rPr>
+          <w:sz w:val="24"/>
+        </w:rPr>
+        <w:t>wish</w:t>
+      </w:r>
+      <w:proofErr w:type="spellEnd"/>
+      <w:r>
+        <w:rPr>
+          <w:sz w:val="24"/>
+        </w:rPr>
+        <w:t xml:space="preserve"> to </w:t>
+      </w:r>
+      <w:proofErr w:type="spellStart"/>
+      <w:r>
+        <w:rPr>
+          <w:sz w:val="24"/>
+        </w:rPr>
+        <w:t>give</w:t>
+      </w:r>
+      <w:proofErr w:type="spellEnd"/>
+      <w:r>
+        <w:rPr>
+          <w:sz w:val="24"/>
+        </w:rPr>
+        <w:t xml:space="preserve"> </w:t>
+      </w:r>
+      <w:proofErr w:type="spellStart"/>
+      <w:r>
+        <w:rPr>
+          <w:sz w:val="24"/>
+        </w:rPr>
+        <w:t>someone</w:t>
+      </w:r>
+      <w:proofErr w:type="spellEnd"/>
+      <w:r>
+        <w:rPr>
+          <w:sz w:val="24"/>
+        </w:rPr>
+        <w:t xml:space="preserve"> a </w:t>
+      </w:r>
+      <w:proofErr w:type="spellStart"/>
+      <w:r>
+        <w:rPr>
+          <w:sz w:val="24"/>
+        </w:rPr>
+        <w:t>life</w:t>
+      </w:r>
+      <w:proofErr w:type="spellEnd"/>
+      <w:r>
+        <w:rPr>
+          <w:sz w:val="24"/>
+        </w:rPr>
+        <w:t xml:space="preserve"> as a </w:t>
+      </w:r>
+      <w:proofErr w:type="spellStart"/>
+      <w:r>
+        <w:rPr>
+          <w:sz w:val="24"/>
+        </w:rPr>
+        <w:t>favour</w:t>
+      </w:r>
+      <w:proofErr w:type="spellEnd"/>
+      <w:r>
+        <w:rPr>
+          <w:sz w:val="24"/>
+        </w:rPr>
+        <w:t>. Where are you allowed to carry such a passenger?</w:t>
+      </w:r>
+    </w:p>
+    <w:p>
+      <w:pPr>
+        <w:pStyle w:val="Listenabsatz"/>
+        <w:numPr>
+          <w:ilvl w:val="0"/>
+          <w:numId w:val="38"/>
+        </w:numPr>
+        <w:rPr>
+          <w:sz w:val="24"/>
+        </w:rPr>
+      </w:pPr>
+      <w:r>
+        <w:rPr>
+          <w:sz w:val="24"/>
+        </w:rPr>
+        <w:t xml:space="preserve">In the driver’s </w:t>
+      </w:r>
+      <w:proofErr w:type="spellStart"/>
+      <w:r>
+        <w:rPr>
+          <w:sz w:val="24"/>
+        </w:rPr>
+        <w:t>cab</w:t>
+      </w:r>
+      <w:proofErr w:type="spellEnd"/>
+    </w:p>
+    <w:p>
+      <w:pPr>
+        <w:pStyle w:val="Listenabsatz"/>
+        <w:numPr>
+          <w:ilvl w:val="0"/>
+          <w:numId w:val="38"/>
+        </w:numPr>
+        <w:rPr>
+          <w:strike/>
+          <w:sz w:val="24"/>
+        </w:rPr>
+      </w:pPr>
+      <w:r>
+        <w:rPr>
+          <w:strike/>
+          <w:sz w:val="24"/>
+        </w:rPr>
+        <w:t>On the floor of the truck</w:t>
+      </w:r>
+    </w:p>
+    <w:p>
+      <w:pPr>
+        <w:pStyle w:val="Listenabsatz"/>
+        <w:numPr>
+          <w:ilvl w:val="0"/>
+          <w:numId w:val="38"/>
+        </w:numPr>
+        <w:rPr>
+          <w:strike/>
+          <w:sz w:val="24"/>
+        </w:rPr>
+      </w:pPr>
+      <w:r>
+        <w:rPr>
+          <w:strike/>
+          <w:sz w:val="24"/>
+        </w:rPr>
+        <w:t>On the floor of the trailer</w:t>
+      </w:r>
+    </w:p>
+    <w:p>
+      <w:pPr>
+        <w:rPr>
+          <w:sz w:val="24"/>
+        </w:rPr>
+      </w:pPr>
+      <w:r>
+        <w:rPr>
+          <w:sz w:val="24"/>
+        </w:rPr>
+        <w:t>6. (4P) How are you allowed to transport a small child in your car?</w:t>
+      </w:r>
+    </w:p>
+    <w:p>
+      <w:pPr>
+        <w:pStyle w:val="Listenabsatz"/>
+        <w:numPr>
+          <w:ilvl w:val="0"/>
+          <w:numId w:val="39"/>
+        </w:numPr>
+        <w:rPr>
+          <w:sz w:val="24"/>
+        </w:rPr>
+      </w:pPr>
+      <w:r>
+        <w:rPr>
+          <w:sz w:val="24"/>
+        </w:rPr>
+        <w:t>In an approved child restraint with test mark</w:t>
+      </w:r>
+    </w:p>
+    <w:p>
+      <w:pPr>
+        <w:pStyle w:val="Listenabsatz"/>
+        <w:numPr>
+          <w:ilvl w:val="0"/>
+          <w:numId w:val="39"/>
+        </w:numPr>
+        <w:rPr>
+          <w:strike/>
+          <w:sz w:val="24"/>
+        </w:rPr>
+      </w:pPr>
+      <w:r>
+        <w:rPr>
+          <w:strike/>
+          <w:sz w:val="24"/>
+        </w:rPr>
+        <w:t xml:space="preserve">In a </w:t>
+      </w:r>
+      <w:proofErr w:type="spellStart"/>
+      <w:r>
+        <w:rPr>
+          <w:strike/>
+          <w:sz w:val="24"/>
+        </w:rPr>
+        <w:t>baby</w:t>
+      </w:r>
+      <w:proofErr w:type="spellEnd"/>
+      <w:r>
+        <w:rPr>
+          <w:strike/>
+          <w:sz w:val="24"/>
+        </w:rPr>
+        <w:t xml:space="preserve"> </w:t>
+      </w:r>
+      <w:proofErr w:type="spellStart"/>
+      <w:r>
+        <w:rPr>
+          <w:strike/>
+          <w:sz w:val="24"/>
+        </w:rPr>
+        <w:t>carrycot</w:t>
+      </w:r>
+      <w:proofErr w:type="spellEnd"/>
+      <w:r>
+        <w:rPr>
+          <w:strike/>
+          <w:sz w:val="24"/>
+        </w:rPr>
+        <w:t xml:space="preserve"> on one of the back seats</w:t>
+      </w:r>
+    </w:p>
+    <w:p>
+      <w:pPr>
+        <w:pStyle w:val="Listenabsatz"/>
+        <w:numPr>
+          <w:ilvl w:val="0"/>
+          <w:numId w:val="39"/>
+        </w:numPr>
+        <w:rPr>
+          <w:strike/>
+          <w:sz w:val="24"/>
+        </w:rPr>
+      </w:pPr>
+      <w:r>
+        <w:rPr>
+          <w:strike/>
+          <w:sz w:val="24"/>
+        </w:rPr>
+        <w:t xml:space="preserve">On the </w:t>
+      </w:r>
+      <w:proofErr w:type="spellStart"/>
+      <w:r>
+        <w:rPr>
+          <w:strike/>
+          <w:sz w:val="24"/>
+        </w:rPr>
+        <w:t>lap</w:t>
+      </w:r>
+      <w:proofErr w:type="spellEnd"/>
+      <w:r>
+        <w:rPr>
+          <w:strike/>
+          <w:sz w:val="24"/>
+        </w:rPr>
+        <w:t xml:space="preserve"> of an adult</w:t>
+      </w:r>
+    </w:p>
+    <w:p>
+      <w:pPr>
+        <w:rPr>
+          <w:sz w:val="24"/>
+        </w:rPr>
+      </w:pPr>
+      <w:r>
+        <w:rPr>
+          <w:sz w:val="24"/>
+        </w:rPr>
+        <w:t xml:space="preserve">7. (4P) How are you allowed to transport a </w:t>
+      </w:r>
+      <w:proofErr w:type="spellStart"/>
+      <w:r>
+        <w:rPr>
+          <w:sz w:val="24"/>
+        </w:rPr>
+        <w:t>five</w:t>
+      </w:r>
+      <w:proofErr w:type="spellEnd"/>
+      <w:r>
+        <w:rPr>
+          <w:sz w:val="24"/>
+        </w:rPr>
+        <w:t>-year-</w:t>
+      </w:r>
+      <w:proofErr w:type="spellStart"/>
+      <w:r>
+        <w:rPr>
+          <w:sz w:val="24"/>
+        </w:rPr>
+        <w:t>old</w:t>
+      </w:r>
+      <w:proofErr w:type="spellEnd"/>
+      <w:r>
+        <w:rPr>
+          <w:sz w:val="24"/>
+        </w:rPr>
+        <w:t xml:space="preserve"> child in your car?</w:t>
+      </w:r>
+    </w:p>
+    <w:p>
+      <w:pPr>
+        <w:pStyle w:val="Listenabsatz"/>
+        <w:numPr>
+          <w:ilvl w:val="0"/>
+          <w:numId w:val="40"/>
+        </w:numPr>
+        <w:rPr>
+          <w:sz w:val="24"/>
+        </w:rPr>
+      </w:pPr>
+      <w:r>
+        <w:rPr>
+          <w:sz w:val="24"/>
+        </w:rPr>
+        <w:t xml:space="preserve">In a </w:t>
+      </w:r>
+      <w:proofErr w:type="spellStart"/>
+      <w:r>
+        <w:rPr>
+          <w:sz w:val="24"/>
+        </w:rPr>
+        <w:t>suitable</w:t>
+      </w:r>
+      <w:proofErr w:type="spellEnd"/>
+      <w:r>
+        <w:rPr>
+          <w:sz w:val="24"/>
+        </w:rPr>
+        <w:t xml:space="preserve"> and approved child seat with test mark</w:t>
+      </w:r>
+    </w:p>
+    <w:p>
+      <w:pPr>
+        <w:pStyle w:val="Listenabsatz"/>
+        <w:numPr>
+          <w:ilvl w:val="0"/>
+          <w:numId w:val="40"/>
+        </w:numPr>
+        <w:rPr>
+          <w:strike/>
+          <w:sz w:val="24"/>
+        </w:rPr>
+      </w:pPr>
+      <w:r>
+        <w:rPr>
+          <w:strike/>
+          <w:sz w:val="24"/>
+        </w:rPr>
+        <w:t xml:space="preserve">In a back seat with </w:t>
+      </w:r>
+      <w:proofErr w:type="spellStart"/>
+      <w:r>
+        <w:rPr>
+          <w:strike/>
+          <w:sz w:val="24"/>
+        </w:rPr>
+        <w:t>standard</w:t>
+      </w:r>
+      <w:proofErr w:type="spellEnd"/>
+      <w:r>
+        <w:rPr>
+          <w:strike/>
+          <w:sz w:val="24"/>
+        </w:rPr>
+        <w:t xml:space="preserve"> </w:t>
+      </w:r>
+      <w:proofErr w:type="spellStart"/>
+      <w:r>
+        <w:rPr>
+          <w:strike/>
+          <w:sz w:val="24"/>
+        </w:rPr>
+        <w:t>three</w:t>
+      </w:r>
+      <w:proofErr w:type="spellEnd"/>
+      <w:r>
+        <w:rPr>
+          <w:strike/>
+          <w:sz w:val="24"/>
+        </w:rPr>
+        <w:t>-point safety belt</w:t>
+      </w:r>
+    </w:p>
+    <w:p>
+      <w:pPr>
+        <w:pStyle w:val="Listenabsatz"/>
+        <w:numPr>
+          <w:ilvl w:val="0"/>
+          <w:numId w:val="40"/>
+        </w:numPr>
+        <w:rPr>
+          <w:strike/>
+          <w:sz w:val="24"/>
+        </w:rPr>
+      </w:pPr>
+      <w:r>
+        <w:rPr>
+          <w:strike/>
+          <w:sz w:val="24"/>
+        </w:rPr>
+        <w:t xml:space="preserve">On a back </w:t>
+      </w:r>
+      <w:proofErr w:type="spellStart"/>
+      <w:r>
+        <w:rPr>
+          <w:strike/>
+          <w:sz w:val="24"/>
+        </w:rPr>
+        <w:t>sear</w:t>
+      </w:r>
+      <w:proofErr w:type="spellEnd"/>
+      <w:r>
+        <w:rPr>
+          <w:strike/>
+          <w:sz w:val="24"/>
+        </w:rPr>
+        <w:t xml:space="preserve"> with </w:t>
+      </w:r>
+      <w:proofErr w:type="spellStart"/>
+      <w:r>
+        <w:rPr>
+          <w:strike/>
+          <w:sz w:val="24"/>
+        </w:rPr>
+        <w:t>waist</w:t>
+      </w:r>
+      <w:proofErr w:type="spellEnd"/>
+      <w:r>
+        <w:rPr>
+          <w:strike/>
+          <w:sz w:val="24"/>
+        </w:rPr>
+        <w:t xml:space="preserve"> belt </w:t>
+      </w:r>
+      <w:proofErr w:type="spellStart"/>
+      <w:r>
+        <w:rPr>
+          <w:strike/>
+          <w:sz w:val="24"/>
+        </w:rPr>
+        <w:t>fastened</w:t>
+      </w:r>
+      <w:proofErr w:type="spellEnd"/>
+    </w:p>
+    <w:p>
+      <w:pPr>
+        <w:rPr>
+          <w:sz w:val="24"/>
+        </w:rPr>
+      </w:pPr>
+      <w:r>
+        <w:rPr>
+          <w:sz w:val="24"/>
+        </w:rPr>
+        <w:t xml:space="preserve">8. (4P) How are you allowed to transport an </w:t>
+      </w:r>
+      <w:proofErr w:type="spellStart"/>
+      <w:r>
+        <w:rPr>
+          <w:sz w:val="24"/>
+        </w:rPr>
+        <w:t>eleven</w:t>
+      </w:r>
+      <w:proofErr w:type="spellEnd"/>
+      <w:r>
+        <w:rPr>
+          <w:sz w:val="24"/>
+        </w:rPr>
+        <w:t>-year-</w:t>
+      </w:r>
+      <w:proofErr w:type="spellStart"/>
+      <w:r>
+        <w:rPr>
+          <w:sz w:val="24"/>
+        </w:rPr>
+        <w:t>old</w:t>
+      </w:r>
+      <w:proofErr w:type="spellEnd"/>
+      <w:r>
+        <w:rPr>
+          <w:sz w:val="24"/>
+        </w:rPr>
+        <w:t xml:space="preserve"> child of 140 cm(4‘11“) in your car?</w:t>
+      </w:r>
+    </w:p>
+    <w:p>
+      <w:pPr>
+        <w:pStyle w:val="Listenabsatz"/>
+        <w:numPr>
+          <w:ilvl w:val="0"/>
+          <w:numId w:val="41"/>
+        </w:numPr>
+        <w:rPr>
+          <w:sz w:val="24"/>
+        </w:rPr>
+      </w:pPr>
+      <w:r>
+        <w:rPr>
+          <w:sz w:val="24"/>
+        </w:rPr>
+        <w:t xml:space="preserve">On an approved raised seat with test mark and with </w:t>
+      </w:r>
+      <w:proofErr w:type="spellStart"/>
+      <w:r>
+        <w:rPr>
+          <w:sz w:val="24"/>
+        </w:rPr>
+        <w:t>three</w:t>
+      </w:r>
+      <w:proofErr w:type="spellEnd"/>
+      <w:r>
+        <w:rPr>
+          <w:sz w:val="24"/>
+        </w:rPr>
+        <w:t xml:space="preserve">-point safety belt </w:t>
+      </w:r>
+      <w:proofErr w:type="spellStart"/>
+      <w:r>
+        <w:rPr>
+          <w:sz w:val="24"/>
+        </w:rPr>
+        <w:t>fastened</w:t>
+      </w:r>
+      <w:proofErr w:type="spellEnd"/>
+    </w:p>
+    <w:p>
+      <w:pPr>
+        <w:pStyle w:val="Listenabsatz"/>
+        <w:numPr>
+          <w:ilvl w:val="0"/>
+          <w:numId w:val="41"/>
+        </w:numPr>
+        <w:rPr>
+          <w:strike/>
+          <w:sz w:val="24"/>
+        </w:rPr>
+      </w:pPr>
+      <w:r>
+        <w:rPr>
+          <w:strike/>
+          <w:sz w:val="24"/>
+        </w:rPr>
+        <w:t xml:space="preserve">With </w:t>
+      </w:r>
+      <w:proofErr w:type="spellStart"/>
+      <w:r>
+        <w:rPr>
+          <w:strike/>
+          <w:sz w:val="24"/>
+        </w:rPr>
+        <w:t>three</w:t>
+      </w:r>
+      <w:proofErr w:type="spellEnd"/>
+      <w:r>
+        <w:rPr>
+          <w:strike/>
+          <w:sz w:val="24"/>
+        </w:rPr>
+        <w:t xml:space="preserve">-point safety belt </w:t>
+      </w:r>
+      <w:proofErr w:type="spellStart"/>
+      <w:r>
+        <w:rPr>
+          <w:strike/>
+          <w:sz w:val="24"/>
+        </w:rPr>
+        <w:t>fastened</w:t>
+      </w:r>
+      <w:proofErr w:type="spellEnd"/>
+    </w:p>
+    <w:p>
+      <w:pPr>
+        <w:pStyle w:val="Listenabsatz"/>
+        <w:numPr>
+          <w:ilvl w:val="0"/>
+          <w:numId w:val="41"/>
+        </w:numPr>
+        <w:rPr>
+          <w:strike/>
+          <w:sz w:val="24"/>
+        </w:rPr>
+      </w:pPr>
+      <w:r>
+        <w:rPr>
+          <w:strike/>
+          <w:sz w:val="24"/>
+        </w:rPr>
+        <w:t xml:space="preserve">On a back seat with </w:t>
+      </w:r>
+      <w:proofErr w:type="spellStart"/>
+      <w:r>
+        <w:rPr>
+          <w:strike/>
+          <w:sz w:val="24"/>
+        </w:rPr>
+        <w:t>waist</w:t>
+      </w:r>
+      <w:proofErr w:type="spellEnd"/>
+      <w:r>
+        <w:rPr>
+          <w:strike/>
+          <w:sz w:val="24"/>
+        </w:rPr>
+        <w:t xml:space="preserve"> belt </w:t>
+      </w:r>
+      <w:proofErr w:type="spellStart"/>
+      <w:r>
+        <w:rPr>
+          <w:strike/>
+          <w:sz w:val="24"/>
+        </w:rPr>
+        <w:t>fastened</w:t>
+      </w:r>
+      <w:proofErr w:type="spellEnd"/>
+    </w:p>
+    <w:p>
+      <w:pPr>
+        <w:rPr>
+          <w:sz w:val="24"/>
+        </w:rPr>
+      </w:pPr>
+      <w:r>
+        <w:rPr>
+          <w:sz w:val="24"/>
+        </w:rPr>
+        <w:t>9. (4P) Why it is dangerous not to wear safety belts?</w:t>
+      </w:r>
+    </w:p>
+    <w:p>
+      <w:pPr>
+        <w:pStyle w:val="Listenabsatz"/>
+        <w:numPr>
+          <w:ilvl w:val="0"/>
+          <w:numId w:val="42"/>
+        </w:numPr>
+        <w:rPr>
+          <w:sz w:val="24"/>
+        </w:rPr>
+      </w:pPr>
+      <w:r>
+        <w:rPr>
+          <w:sz w:val="24"/>
+        </w:rPr>
+        <w:t xml:space="preserve">Because you cannot </w:t>
+      </w:r>
+      <w:proofErr w:type="spellStart"/>
+      <w:r>
+        <w:rPr>
+          <w:sz w:val="24"/>
+        </w:rPr>
+        <w:t>adequately</w:t>
+      </w:r>
+      <w:proofErr w:type="spellEnd"/>
+      <w:r>
+        <w:rPr>
+          <w:sz w:val="24"/>
+        </w:rPr>
+        <w:t xml:space="preserve"> </w:t>
+      </w:r>
+      <w:proofErr w:type="spellStart"/>
+      <w:r>
+        <w:rPr>
+          <w:sz w:val="24"/>
+        </w:rPr>
+        <w:t>protect</w:t>
+      </w:r>
+      <w:proofErr w:type="spellEnd"/>
+      <w:r>
+        <w:rPr>
+          <w:sz w:val="24"/>
+        </w:rPr>
+        <w:t xml:space="preserve"> </w:t>
+      </w:r>
+      <w:proofErr w:type="spellStart"/>
+      <w:r>
+        <w:rPr>
+          <w:sz w:val="24"/>
+        </w:rPr>
+        <w:t>yourself</w:t>
+      </w:r>
+      <w:proofErr w:type="spellEnd"/>
+      <w:r>
+        <w:rPr>
+          <w:sz w:val="24"/>
+        </w:rPr>
+        <w:t xml:space="preserve"> in case of an impact at a speed of 20 km/h</w:t>
+      </w:r>
+    </w:p>
+    <w:p>
+      <w:pPr>
+        <w:pStyle w:val="Listenabsatz"/>
+        <w:numPr>
+          <w:ilvl w:val="0"/>
+          <w:numId w:val="42"/>
+        </w:numPr>
+        <w:rPr>
+          <w:sz w:val="24"/>
+        </w:rPr>
+      </w:pPr>
+      <w:r>
+        <w:rPr>
+          <w:sz w:val="24"/>
+        </w:rPr>
+        <w:t xml:space="preserve">Because in case of an </w:t>
+      </w:r>
+      <w:proofErr w:type="spellStart"/>
+      <w:r>
+        <w:rPr>
+          <w:sz w:val="24"/>
+        </w:rPr>
+        <w:t>accident</w:t>
+      </w:r>
+      <w:proofErr w:type="spellEnd"/>
+      <w:r>
+        <w:rPr>
+          <w:sz w:val="24"/>
+        </w:rPr>
+        <w:t xml:space="preserve"> you can be </w:t>
+      </w:r>
+      <w:proofErr w:type="spellStart"/>
+      <w:r>
+        <w:rPr>
+          <w:sz w:val="24"/>
+        </w:rPr>
+        <w:t>projected</w:t>
+      </w:r>
+      <w:proofErr w:type="spellEnd"/>
+      <w:r>
+        <w:rPr>
+          <w:sz w:val="24"/>
+        </w:rPr>
+        <w:t xml:space="preserve"> out of the vehicle</w:t>
+      </w:r>
+    </w:p>
+    <w:p>
+      <w:pPr>
+        <w:pStyle w:val="Listenabsatz"/>
+        <w:numPr>
+          <w:ilvl w:val="0"/>
+          <w:numId w:val="42"/>
+        </w:numPr>
+        <w:rPr>
+          <w:strike/>
+          <w:sz w:val="24"/>
+        </w:rPr>
+      </w:pPr>
+      <w:r>
+        <w:rPr>
+          <w:strike/>
+          <w:sz w:val="24"/>
+        </w:rPr>
+        <w:t xml:space="preserve">Because of the low speed </w:t>
+      </w:r>
+      <w:proofErr w:type="spellStart"/>
+      <w:r>
+        <w:rPr>
+          <w:strike/>
+          <w:sz w:val="24"/>
+        </w:rPr>
+        <w:t>there</w:t>
+      </w:r>
+      <w:proofErr w:type="spellEnd"/>
+      <w:r>
+        <w:rPr>
+          <w:strike/>
+          <w:sz w:val="24"/>
+        </w:rPr>
+        <w:t xml:space="preserve"> is no danger in urban traffic</w:t>
+      </w:r>
+    </w:p>
+    <w:p>
+      <w:pPr>
+        <w:rPr>
+          <w:sz w:val="24"/>
+        </w:rPr>
+      </w:pPr>
+      <w:r>
+        <w:rPr>
+          <w:sz w:val="24"/>
+        </w:rPr>
+        <w:t xml:space="preserve">10. (4P) At which impact speed must you reckon with </w:t>
+      </w:r>
+      <w:proofErr w:type="spellStart"/>
+      <w:r>
+        <w:rPr>
+          <w:sz w:val="24"/>
+        </w:rPr>
+        <w:t>serious</w:t>
+      </w:r>
+      <w:proofErr w:type="spellEnd"/>
+      <w:r>
+        <w:rPr>
+          <w:sz w:val="24"/>
+        </w:rPr>
+        <w:t xml:space="preserve"> or </w:t>
+      </w:r>
+      <w:proofErr w:type="spellStart"/>
+      <w:r>
+        <w:rPr>
+          <w:sz w:val="24"/>
+        </w:rPr>
+        <w:t>deadly</w:t>
+      </w:r>
+      <w:proofErr w:type="spellEnd"/>
+      <w:r>
+        <w:rPr>
+          <w:sz w:val="24"/>
+        </w:rPr>
+        <w:t xml:space="preserve"> </w:t>
+      </w:r>
+      <w:proofErr w:type="spellStart"/>
+      <w:r>
+        <w:rPr>
+          <w:sz w:val="24"/>
+        </w:rPr>
+        <w:t>injuries</w:t>
+      </w:r>
+      <w:proofErr w:type="spellEnd"/>
+      <w:r>
+        <w:rPr>
+          <w:sz w:val="24"/>
+        </w:rPr>
+        <w:t xml:space="preserve"> when no safety belt is worn?</w:t>
+      </w:r>
+    </w:p>
+    <w:p>
+      <w:pPr>
+        <w:pStyle w:val="Listenabsatz"/>
+        <w:numPr>
+          <w:ilvl w:val="0"/>
+          <w:numId w:val="43"/>
+        </w:numPr>
+        <w:rPr>
+          <w:sz w:val="24"/>
+        </w:rPr>
+      </w:pPr>
+      <w:r>
+        <w:rPr>
+          <w:sz w:val="24"/>
+        </w:rPr>
+        <w:lastRenderedPageBreak/>
+        <w:t xml:space="preserve">From 30 km/h </w:t>
+      </w:r>
+      <w:proofErr w:type="spellStart"/>
+      <w:r>
+        <w:rPr>
+          <w:sz w:val="24"/>
+        </w:rPr>
+        <w:t>onward</w:t>
+      </w:r>
+      <w:proofErr w:type="spellEnd"/>
+    </w:p>
+    <w:p>
+      <w:pPr>
+        <w:pStyle w:val="Listenabsatz"/>
+        <w:numPr>
+          <w:ilvl w:val="0"/>
+          <w:numId w:val="43"/>
+        </w:numPr>
+        <w:rPr>
+          <w:strike/>
+          <w:sz w:val="24"/>
+        </w:rPr>
+      </w:pPr>
+      <w:r>
+        <w:rPr>
+          <w:strike/>
+          <w:sz w:val="24"/>
+        </w:rPr>
+        <w:t xml:space="preserve">From 50 km/h </w:t>
+      </w:r>
+      <w:proofErr w:type="spellStart"/>
+      <w:r>
+        <w:rPr>
+          <w:strike/>
+          <w:sz w:val="24"/>
+        </w:rPr>
+        <w:t>onward</w:t>
+      </w:r>
+      <w:proofErr w:type="spellEnd"/>
+    </w:p>
+    <w:p>
+      <w:pPr>
+        <w:pStyle w:val="Listenabsatz"/>
+        <w:numPr>
+          <w:ilvl w:val="0"/>
+          <w:numId w:val="43"/>
+        </w:numPr>
+        <w:rPr>
+          <w:strike/>
+          <w:sz w:val="24"/>
+        </w:rPr>
+      </w:pPr>
+      <w:r>
+        <w:rPr>
+          <w:strike/>
+          <w:sz w:val="24"/>
+        </w:rPr>
+        <w:t xml:space="preserve">From 80 km/h </w:t>
+      </w:r>
+      <w:proofErr w:type="spellStart"/>
+      <w:r>
+        <w:rPr>
+          <w:strike/>
+          <w:sz w:val="24"/>
+        </w:rPr>
+        <w:t>onward</w:t>
+      </w:r>
+      <w:proofErr w:type="spellEnd"/>
+    </w:p>
+    <w:p>
+      <w:pPr>
+        <w:rPr>
+          <w:sz w:val="24"/>
+        </w:rPr>
+      </w:pPr>
+      <w:r>
+        <w:rPr>
+          <w:sz w:val="24"/>
+        </w:rPr>
+        <w:t xml:space="preserve">11. </w:t>
+      </w:r>
+      <w:r>
+        <w:rPr>
+          <w:sz w:val="24"/>
+        </w:rPr>
+        <w:t xml:space="preserve">What </w:t>
+      </w:r>
+      <w:proofErr w:type="gramStart"/>
+      <w:r>
+        <w:rPr>
+          <w:sz w:val="24"/>
+        </w:rPr>
+        <w:t>does</w:t>
+      </w:r>
+      <w:proofErr w:type="gramEnd"/>
+      <w:r>
+        <w:rPr>
+          <w:sz w:val="24"/>
+        </w:rPr>
+        <w:t xml:space="preserve"> this </w:t>
+      </w:r>
+      <w:proofErr w:type="spellStart"/>
+      <w:r>
+        <w:rPr>
+          <w:sz w:val="24"/>
+        </w:rPr>
+        <w:t>warning</w:t>
+      </w:r>
+      <w:proofErr w:type="spellEnd"/>
+      <w:r>
+        <w:rPr>
+          <w:sz w:val="24"/>
+        </w:rPr>
+        <w:t xml:space="preserve"> </w:t>
+      </w:r>
+      <w:proofErr w:type="spellStart"/>
+      <w:r>
+        <w:rPr>
+          <w:sz w:val="24"/>
+        </w:rPr>
+        <w:t>sign</w:t>
+      </w:r>
+      <w:proofErr w:type="spellEnd"/>
+      <w:r>
+        <w:rPr>
+          <w:sz w:val="24"/>
+        </w:rPr>
+        <w:t xml:space="preserve"> mean?</w:t>
+      </w:r>
+      <w:r>
+        <w:rPr>
+          <w:sz w:val="24"/>
+        </w:rPr>
+        <w:t xml:space="preserve"> On a front passenger seat with this </w:t>
+      </w:r>
+      <w:proofErr w:type="spellStart"/>
+      <w:r>
+        <w:rPr>
+          <w:sz w:val="24"/>
+        </w:rPr>
+        <w:t>sign</w:t>
+      </w:r>
+      <w:proofErr w:type="spellEnd"/>
+      <w:r>
+        <w:rPr>
+          <w:sz w:val="24"/>
+        </w:rPr>
+        <w:t xml:space="preserve"> and operational air </w:t>
+      </w:r>
+      <w:proofErr w:type="spellStart"/>
+      <w:r>
+        <w:rPr>
+          <w:sz w:val="24"/>
+        </w:rPr>
+        <w:t>bag</w:t>
+      </w:r>
+      <w:proofErr w:type="spellEnd"/>
+    </w:p>
+    <w:p>
+      <w:pPr>
+        <w:rPr>
+          <w:sz w:val="24"/>
+        </w:rPr>
+      </w:pPr>
+      <w:r>
+        <w:rPr>
+          <w:sz w:val="24"/>
+        </w:rPr>
+        <w:t xml:space="preserve">[Insert </w:t>
+      </w:r>
+      <w:proofErr w:type="spellStart"/>
+      <w:r>
+        <w:rPr>
+          <w:sz w:val="24"/>
+        </w:rPr>
+        <w:t>picture</w:t>
+      </w:r>
+      <w:proofErr w:type="spellEnd"/>
+      <w:r>
+        <w:rPr>
+          <w:sz w:val="24"/>
+        </w:rPr>
+        <w:t xml:space="preserve"> ]</w:t>
+      </w:r>
+    </w:p>
+    <w:p>
+      <w:pPr>
+        <w:pStyle w:val="Listenabsatz"/>
+        <w:numPr>
+          <w:ilvl w:val="0"/>
+          <w:numId w:val="44"/>
+        </w:numPr>
+        <w:rPr>
+          <w:sz w:val="24"/>
+        </w:rPr>
+      </w:pPr>
+      <w:r>
+        <w:rPr>
+          <w:sz w:val="24"/>
+        </w:rPr>
+        <w:t xml:space="preserve">You are not allowed to </w:t>
+      </w:r>
+      <w:proofErr w:type="spellStart"/>
+      <w:r>
+        <w:rPr>
+          <w:sz w:val="24"/>
+        </w:rPr>
+        <w:t>install</w:t>
+      </w:r>
+      <w:proofErr w:type="spellEnd"/>
+      <w:r>
+        <w:rPr>
+          <w:sz w:val="24"/>
+        </w:rPr>
+        <w:t xml:space="preserve"> a child </w:t>
+      </w:r>
+      <w:proofErr w:type="spellStart"/>
+      <w:r>
+        <w:rPr>
+          <w:sz w:val="24"/>
+        </w:rPr>
+        <w:t>sear</w:t>
+      </w:r>
+      <w:proofErr w:type="spellEnd"/>
+      <w:r>
+        <w:rPr>
+          <w:sz w:val="24"/>
+        </w:rPr>
+        <w:t xml:space="preserve"> </w:t>
+      </w:r>
+      <w:proofErr w:type="spellStart"/>
+      <w:r>
+        <w:rPr>
+          <w:sz w:val="24"/>
+        </w:rPr>
+        <w:t>opposite</w:t>
+      </w:r>
+      <w:proofErr w:type="spellEnd"/>
+      <w:r>
+        <w:rPr>
+          <w:sz w:val="24"/>
+        </w:rPr>
+        <w:t xml:space="preserve"> to the direction in which the vehicle is travelling</w:t>
+      </w:r>
+    </w:p>
+    <w:p>
+      <w:pPr>
+        <w:pStyle w:val="Listenabsatz"/>
+        <w:numPr>
+          <w:ilvl w:val="0"/>
+          <w:numId w:val="44"/>
+        </w:numPr>
+        <w:rPr>
+          <w:sz w:val="24"/>
+        </w:rPr>
+      </w:pPr>
+      <w:r>
+        <w:rPr>
+          <w:sz w:val="24"/>
+        </w:rPr>
+        <w:t xml:space="preserve">You may only </w:t>
+      </w:r>
+      <w:proofErr w:type="spellStart"/>
+      <w:r>
+        <w:rPr>
+          <w:sz w:val="24"/>
+        </w:rPr>
+        <w:t>install</w:t>
+      </w:r>
+      <w:proofErr w:type="spellEnd"/>
+      <w:r>
+        <w:rPr>
+          <w:sz w:val="24"/>
+        </w:rPr>
+        <w:t xml:space="preserve"> a child seat </w:t>
+      </w:r>
+      <w:proofErr w:type="spellStart"/>
+      <w:r>
+        <w:rPr>
+          <w:sz w:val="24"/>
+        </w:rPr>
+        <w:t>facing</w:t>
+      </w:r>
+      <w:proofErr w:type="spellEnd"/>
+      <w:r>
+        <w:rPr>
+          <w:sz w:val="24"/>
+        </w:rPr>
+        <w:t xml:space="preserve"> the direction in which the vehicle is travelling</w:t>
+      </w:r>
+    </w:p>
+    <w:p>
+      <w:pPr>
+        <w:pStyle w:val="Listenabsatz"/>
+        <w:numPr>
+          <w:ilvl w:val="0"/>
+          <w:numId w:val="44"/>
+        </w:numPr>
+        <w:rPr>
+          <w:strike/>
+          <w:sz w:val="24"/>
+        </w:rPr>
+      </w:pPr>
+      <w:r>
+        <w:rPr>
+          <w:strike/>
+          <w:sz w:val="24"/>
+        </w:rPr>
+        <w:t xml:space="preserve">You must </w:t>
+      </w:r>
+      <w:proofErr w:type="spellStart"/>
+      <w:r>
+        <w:rPr>
+          <w:strike/>
+          <w:sz w:val="24"/>
+        </w:rPr>
+        <w:t>install</w:t>
+      </w:r>
+      <w:proofErr w:type="spellEnd"/>
+      <w:r>
+        <w:rPr>
+          <w:strike/>
+          <w:sz w:val="24"/>
+        </w:rPr>
+        <w:t xml:space="preserve"> the child seat as </w:t>
+      </w:r>
+      <w:proofErr w:type="spellStart"/>
+      <w:r>
+        <w:rPr>
+          <w:strike/>
+          <w:sz w:val="24"/>
+        </w:rPr>
+        <w:t>illustrated</w:t>
+      </w:r>
       <w:bookmarkStart w:id="0" w:name="_GoBack"/>
-      <w:r>
-        <w:rPr>
-          <w:color w:val="0000FF"/>
-          <w:sz w:val="24"/>
-        </w:rPr>
-        <w:t xml:space="preserve">3. (2P) A safety belt lock does not </w:t>
-      </w:r>
-      <w:proofErr w:type="spellStart"/>
-      <w:r>
-        <w:rPr>
-          <w:color w:val="0000FF"/>
-          <w:sz w:val="24"/>
-        </w:rPr>
-        <w:t>close</w:t>
-      </w:r>
+      <w:bookmarkEnd w:id="0"/>
       <w:proofErr w:type="spellEnd"/>
-      <w:r>
-        <w:rPr>
-          <w:color w:val="0000FF"/>
-          <w:sz w:val="24"/>
-        </w:rPr>
-        <w:t>. What do you do?</w:t>
-      </w:r>
-    </w:p>
-    <w:bookmarkEnd w:id="0"/>
-    <w:p>
-      <w:pPr>
-        <w:pStyle w:val="Listenabsatz"/>
-        <w:numPr>
-          <w:ilvl w:val="0"/>
-          <w:numId w:val="36"/>
-        </w:numPr>
-        <w:rPr>
-          <w:sz w:val="24"/>
-        </w:rPr>
-      </w:pPr>
-      <w:r>
-        <w:rPr>
-          <w:sz w:val="24"/>
-        </w:rPr>
-        <w:t>Have the lock repaired</w:t>
-      </w:r>
-    </w:p>
-    <w:p>
-      <w:pPr>
-        <w:pStyle w:val="Listenabsatz"/>
-        <w:numPr>
-          <w:ilvl w:val="0"/>
-          <w:numId w:val="36"/>
-        </w:numPr>
-        <w:rPr>
-          <w:strike/>
-          <w:sz w:val="24"/>
-        </w:rPr>
-      </w:pPr>
-      <w:r>
-        <w:rPr>
-          <w:strike/>
-          <w:sz w:val="24"/>
-        </w:rPr>
-        <w:t>Drive at low speed</w:t>
-      </w:r>
-    </w:p>
-    <w:p>
-      <w:pPr>
-        <w:pStyle w:val="Listenabsatz"/>
-        <w:numPr>
-          <w:ilvl w:val="0"/>
-          <w:numId w:val="36"/>
-        </w:numPr>
-        <w:rPr>
-          <w:strike/>
-          <w:sz w:val="24"/>
-        </w:rPr>
-      </w:pPr>
-      <w:r>
-        <w:rPr>
-          <w:strike/>
-          <w:sz w:val="24"/>
-        </w:rPr>
-        <w:t xml:space="preserve">Nothing because the seat is equipped with an </w:t>
-      </w:r>
-      <w:proofErr w:type="spellStart"/>
-      <w:r>
-        <w:rPr>
-          <w:strike/>
-          <w:sz w:val="24"/>
-        </w:rPr>
-        <w:t>airbag</w:t>
-      </w:r>
-      <w:proofErr w:type="spellEnd"/>
+    </w:p>
+    <w:p>
+      <w:pPr>
+        <w:rPr>
+          <w:sz w:val="24"/>
+        </w:rPr>
+      </w:pPr>
     </w:p>
     <w:sectPr>
       <w:pgSz w:w="11906" w:h="16838"/>
@@ -3019,6 +4361,96 @@
     </w:lvl>
   </w:abstractNum>
   <w:abstractNum w:abstractNumId="3" w15:restartNumberingAfterBreak="0">
+    <w:nsid w:val="076135C2"/>
+    <w:multiLevelType w:val="hybridMultilevel"/>
+    <w:tmpl w:val="1DF0F21E"/>
+    <w:lvl w:ilvl="0" w:tplc="EC2256B2">
+      <w:start w:val="1"/>
+      <w:numFmt w:val="lowerLetter"/>
+      <w:lvlText w:val="%1)"/>
+      <w:lvlJc w:val="left"/>
+      <w:pPr>
+        <w:ind w:left="720" w:hanging="360"/>
+      </w:pPr>
+      <w:rPr>
+        <w:rFonts w:hint="default"/>
+        <w:strike w:val="0"/>
+      </w:rPr>
+    </w:lvl>
+    <w:lvl w:ilvl="1" w:tplc="04070019" w:tentative="1">
+      <w:start w:val="1"/>
+      <w:numFmt w:val="lowerLetter"/>
+      <w:lvlText w:val="%2."/>
+      <w:lvlJc w:val="left"/>
+      <w:pPr>
+        <w:ind w:left="1440" w:hanging="360"/>
+      </w:pPr>
+    </w:lvl>
+    <w:lvl w:ilvl="2" w:tplc="0407001B" w:tentative="1">
+      <w:start w:val="1"/>
+      <w:numFmt w:val="lowerRoman"/>
+      <w:lvlText w:val="%3."/>
+      <w:lvlJc w:val="right"/>
+      <w:pPr>
+        <w:ind w:left="2160" w:hanging="180"/>
+      </w:pPr>
+    </w:lvl>
+    <w:lvl w:ilvl="3" w:tplc="0407000F" w:tentative="1">
+      <w:start w:val="1"/>
+      <w:numFmt w:val="decimal"/>
+      <w:lvlText w:val="%4."/>
+      <w:lvlJc w:val="left"/>
+      <w:pPr>
+        <w:ind w:left="2880" w:hanging="360"/>
+      </w:pPr>
+    </w:lvl>
+    <w:lvl w:ilvl="4" w:tplc="04070019" w:tentative="1">
+      <w:start w:val="1"/>
+      <w:numFmt w:val="lowerLetter"/>
+      <w:lvlText w:val="%5."/>
+      <w:lvlJc w:val="left"/>
+      <w:pPr>
+        <w:ind w:left="3600" w:hanging="360"/>
+      </w:pPr>
+    </w:lvl>
+    <w:lvl w:ilvl="5" w:tplc="0407001B" w:tentative="1">
+      <w:start w:val="1"/>
+      <w:numFmt w:val="lowerRoman"/>
+      <w:lvlText w:val="%6."/>
+      <w:lvlJc w:val="right"/>
+      <w:pPr>
+        <w:ind w:left="4320" w:hanging="180"/>
+      </w:pPr>
+    </w:lvl>
+    <w:lvl w:ilvl="6" w:tplc="0407000F" w:tentative="1">
+      <w:start w:val="1"/>
+      <w:numFmt w:val="decimal"/>
+      <w:lvlText w:val="%7."/>
+      <w:lvlJc w:val="left"/>
+      <w:pPr>
+        <w:ind w:left="5040" w:hanging="360"/>
+      </w:pPr>
+    </w:lvl>
+    <w:lvl w:ilvl="7" w:tplc="04070019" w:tentative="1">
+      <w:start w:val="1"/>
+      <w:numFmt w:val="lowerLetter"/>
+      <w:lvlText w:val="%8."/>
+      <w:lvlJc w:val="left"/>
+      <w:pPr>
+        <w:ind w:left="5760" w:hanging="360"/>
+      </w:pPr>
+    </w:lvl>
+    <w:lvl w:ilvl="8" w:tplc="0407001B" w:tentative="1">
+      <w:start w:val="1"/>
+      <w:numFmt w:val="lowerRoman"/>
+      <w:lvlText w:val="%9."/>
+      <w:lvlJc w:val="right"/>
+      <w:pPr>
+        <w:ind w:left="6480" w:hanging="180"/>
+      </w:pPr>
+    </w:lvl>
+  </w:abstractNum>
+  <w:abstractNum w:abstractNumId="4" w15:restartNumberingAfterBreak="0">
     <w:nsid w:val="079C2182"/>
     <w:multiLevelType w:val="hybridMultilevel"/>
     <w:tmpl w:val="5B1A5346"/>
@@ -3107,7 +4539,7 @@
       </w:pPr>
     </w:lvl>
   </w:abstractNum>
-  <w:abstractNum w:abstractNumId="4" w15:restartNumberingAfterBreak="0">
+  <w:abstractNum w:abstractNumId="5" w15:restartNumberingAfterBreak="0">
     <w:nsid w:val="08491AEA"/>
     <w:multiLevelType w:val="hybridMultilevel"/>
     <w:tmpl w:val="5BA40CC2"/>
@@ -3197,7 +4629,187 @@
       </w:pPr>
     </w:lvl>
   </w:abstractNum>
-  <w:abstractNum w:abstractNumId="5" w15:restartNumberingAfterBreak="0">
+  <w:abstractNum w:abstractNumId="6" w15:restartNumberingAfterBreak="0">
+    <w:nsid w:val="0DF23C2A"/>
+    <w:multiLevelType w:val="hybridMultilevel"/>
+    <w:tmpl w:val="97EE015E"/>
+    <w:lvl w:ilvl="0" w:tplc="EC2256B2">
+      <w:start w:val="1"/>
+      <w:numFmt w:val="lowerLetter"/>
+      <w:lvlText w:val="%1)"/>
+      <w:lvlJc w:val="left"/>
+      <w:pPr>
+        <w:ind w:left="720" w:hanging="360"/>
+      </w:pPr>
+      <w:rPr>
+        <w:rFonts w:hint="default"/>
+        <w:strike w:val="0"/>
+      </w:rPr>
+    </w:lvl>
+    <w:lvl w:ilvl="1" w:tplc="04070019" w:tentative="1">
+      <w:start w:val="1"/>
+      <w:numFmt w:val="lowerLetter"/>
+      <w:lvlText w:val="%2."/>
+      <w:lvlJc w:val="left"/>
+      <w:pPr>
+        <w:ind w:left="1440" w:hanging="360"/>
+      </w:pPr>
+    </w:lvl>
+    <w:lvl w:ilvl="2" w:tplc="0407001B" w:tentative="1">
+      <w:start w:val="1"/>
+      <w:numFmt w:val="lowerRoman"/>
+      <w:lvlText w:val="%3."/>
+      <w:lvlJc w:val="right"/>
+      <w:pPr>
+        <w:ind w:left="2160" w:hanging="180"/>
+      </w:pPr>
+    </w:lvl>
+    <w:lvl w:ilvl="3" w:tplc="0407000F" w:tentative="1">
+      <w:start w:val="1"/>
+      <w:numFmt w:val="decimal"/>
+      <w:lvlText w:val="%4."/>
+      <w:lvlJc w:val="left"/>
+      <w:pPr>
+        <w:ind w:left="2880" w:hanging="360"/>
+      </w:pPr>
+    </w:lvl>
+    <w:lvl w:ilvl="4" w:tplc="04070019" w:tentative="1">
+      <w:start w:val="1"/>
+      <w:numFmt w:val="lowerLetter"/>
+      <w:lvlText w:val="%5."/>
+      <w:lvlJc w:val="left"/>
+      <w:pPr>
+        <w:ind w:left="3600" w:hanging="360"/>
+      </w:pPr>
+    </w:lvl>
+    <w:lvl w:ilvl="5" w:tplc="0407001B" w:tentative="1">
+      <w:start w:val="1"/>
+      <w:numFmt w:val="lowerRoman"/>
+      <w:lvlText w:val="%6."/>
+      <w:lvlJc w:val="right"/>
+      <w:pPr>
+        <w:ind w:left="4320" w:hanging="180"/>
+      </w:pPr>
+    </w:lvl>
+    <w:lvl w:ilvl="6" w:tplc="0407000F" w:tentative="1">
+      <w:start w:val="1"/>
+      <w:numFmt w:val="decimal"/>
+      <w:lvlText w:val="%7."/>
+      <w:lvlJc w:val="left"/>
+      <w:pPr>
+        <w:ind w:left="5040" w:hanging="360"/>
+      </w:pPr>
+    </w:lvl>
+    <w:lvl w:ilvl="7" w:tplc="04070019" w:tentative="1">
+      <w:start w:val="1"/>
+      <w:numFmt w:val="lowerLetter"/>
+      <w:lvlText w:val="%8."/>
+      <w:lvlJc w:val="left"/>
+      <w:pPr>
+        <w:ind w:left="5760" w:hanging="360"/>
+      </w:pPr>
+    </w:lvl>
+    <w:lvl w:ilvl="8" w:tplc="0407001B" w:tentative="1">
+      <w:start w:val="1"/>
+      <w:numFmt w:val="lowerRoman"/>
+      <w:lvlText w:val="%9."/>
+      <w:lvlJc w:val="right"/>
+      <w:pPr>
+        <w:ind w:left="6480" w:hanging="180"/>
+      </w:pPr>
+    </w:lvl>
+  </w:abstractNum>
+  <w:abstractNum w:abstractNumId="7" w15:restartNumberingAfterBreak="0">
+    <w:nsid w:val="0E8E1C08"/>
+    <w:multiLevelType w:val="hybridMultilevel"/>
+    <w:tmpl w:val="27F0A116"/>
+    <w:lvl w:ilvl="0" w:tplc="EC2256B2">
+      <w:start w:val="1"/>
+      <w:numFmt w:val="lowerLetter"/>
+      <w:lvlText w:val="%1)"/>
+      <w:lvlJc w:val="left"/>
+      <w:pPr>
+        <w:ind w:left="720" w:hanging="360"/>
+      </w:pPr>
+      <w:rPr>
+        <w:rFonts w:hint="default"/>
+        <w:strike w:val="0"/>
+      </w:rPr>
+    </w:lvl>
+    <w:lvl w:ilvl="1" w:tplc="04070019" w:tentative="1">
+      <w:start w:val="1"/>
+      <w:numFmt w:val="lowerLetter"/>
+      <w:lvlText w:val="%2."/>
+      <w:lvlJc w:val="left"/>
+      <w:pPr>
+        <w:ind w:left="1440" w:hanging="360"/>
+      </w:pPr>
+    </w:lvl>
+    <w:lvl w:ilvl="2" w:tplc="0407001B" w:tentative="1">
+      <w:start w:val="1"/>
+      <w:numFmt w:val="lowerRoman"/>
+      <w:lvlText w:val="%3."/>
+      <w:lvlJc w:val="right"/>
+      <w:pPr>
+        <w:ind w:left="2160" w:hanging="180"/>
+      </w:pPr>
+    </w:lvl>
+    <w:lvl w:ilvl="3" w:tplc="0407000F" w:tentative="1">
+      <w:start w:val="1"/>
+      <w:numFmt w:val="decimal"/>
+      <w:lvlText w:val="%4."/>
+      <w:lvlJc w:val="left"/>
+      <w:pPr>
+        <w:ind w:left="2880" w:hanging="360"/>
+      </w:pPr>
+    </w:lvl>
+    <w:lvl w:ilvl="4" w:tplc="04070019" w:tentative="1">
+      <w:start w:val="1"/>
+      <w:numFmt w:val="lowerLetter"/>
+      <w:lvlText w:val="%5."/>
+      <w:lvlJc w:val="left"/>
+      <w:pPr>
+        <w:ind w:left="3600" w:hanging="360"/>
+      </w:pPr>
+    </w:lvl>
+    <w:lvl w:ilvl="5" w:tplc="0407001B" w:tentative="1">
+      <w:start w:val="1"/>
+      <w:numFmt w:val="lowerRoman"/>
+      <w:lvlText w:val="%6."/>
+      <w:lvlJc w:val="right"/>
+      <w:pPr>
+        <w:ind w:left="4320" w:hanging="180"/>
+      </w:pPr>
+    </w:lvl>
+    <w:lvl w:ilvl="6" w:tplc="0407000F" w:tentative="1">
+      <w:start w:val="1"/>
+      <w:numFmt w:val="decimal"/>
+      <w:lvlText w:val="%7."/>
+      <w:lvlJc w:val="left"/>
+      <w:pPr>
+        <w:ind w:left="5040" w:hanging="360"/>
+      </w:pPr>
+    </w:lvl>
+    <w:lvl w:ilvl="7" w:tplc="04070019" w:tentative="1">
+      <w:start w:val="1"/>
+      <w:numFmt w:val="lowerLetter"/>
+      <w:lvlText w:val="%8."/>
+      <w:lvlJc w:val="left"/>
+      <w:pPr>
+        <w:ind w:left="5760" w:hanging="360"/>
+      </w:pPr>
+    </w:lvl>
+    <w:lvl w:ilvl="8" w:tplc="0407001B" w:tentative="1">
+      <w:start w:val="1"/>
+      <w:numFmt w:val="lowerRoman"/>
+      <w:lvlText w:val="%9."/>
+      <w:lvlJc w:val="right"/>
+      <w:pPr>
+        <w:ind w:left="6480" w:hanging="180"/>
+      </w:pPr>
+    </w:lvl>
+  </w:abstractNum>
+  <w:abstractNum w:abstractNumId="8" w15:restartNumberingAfterBreak="0">
     <w:nsid w:val="10857FCC"/>
     <w:multiLevelType w:val="hybridMultilevel"/>
     <w:tmpl w:val="D7E89A50"/>
@@ -3286,7 +4898,7 @@
       </w:pPr>
     </w:lvl>
   </w:abstractNum>
-  <w:abstractNum w:abstractNumId="6" w15:restartNumberingAfterBreak="0">
+  <w:abstractNum w:abstractNumId="9" w15:restartNumberingAfterBreak="0">
     <w:nsid w:val="163F2F81"/>
     <w:multiLevelType w:val="hybridMultilevel"/>
     <w:tmpl w:val="5C14033A"/>
@@ -3376,7 +4988,7 @@
       </w:pPr>
     </w:lvl>
   </w:abstractNum>
-  <w:abstractNum w:abstractNumId="7" w15:restartNumberingAfterBreak="0">
+  <w:abstractNum w:abstractNumId="10" w15:restartNumberingAfterBreak="0">
     <w:nsid w:val="16810137"/>
     <w:multiLevelType w:val="hybridMultilevel"/>
     <w:tmpl w:val="01603D3E"/>
@@ -3465,7 +5077,7 @@
       </w:pPr>
     </w:lvl>
   </w:abstractNum>
-  <w:abstractNum w:abstractNumId="8" w15:restartNumberingAfterBreak="0">
+  <w:abstractNum w:abstractNumId="11" w15:restartNumberingAfterBreak="0">
     <w:nsid w:val="17363321"/>
     <w:multiLevelType w:val="hybridMultilevel"/>
     <w:tmpl w:val="8682BAE2"/>
@@ -3555,7 +5167,7 @@
       </w:pPr>
     </w:lvl>
   </w:abstractNum>
-  <w:abstractNum w:abstractNumId="9" w15:restartNumberingAfterBreak="0">
+  <w:abstractNum w:abstractNumId="12" w15:restartNumberingAfterBreak="0">
     <w:nsid w:val="17886AFD"/>
     <w:multiLevelType w:val="hybridMultilevel"/>
     <w:tmpl w:val="65468E6E"/>
@@ -3645,7 +5257,7 @@
       </w:pPr>
     </w:lvl>
   </w:abstractNum>
-  <w:abstractNum w:abstractNumId="10" w15:restartNumberingAfterBreak="0">
+  <w:abstractNum w:abstractNumId="13" w15:restartNumberingAfterBreak="0">
     <w:nsid w:val="17E3120D"/>
     <w:multiLevelType w:val="hybridMultilevel"/>
     <w:tmpl w:val="223815A2"/>
@@ -3735,7 +5347,7 @@
       </w:pPr>
     </w:lvl>
   </w:abstractNum>
-  <w:abstractNum w:abstractNumId="11" w15:restartNumberingAfterBreak="0">
+  <w:abstractNum w:abstractNumId="14" w15:restartNumberingAfterBreak="0">
     <w:nsid w:val="1E706819"/>
     <w:multiLevelType w:val="hybridMultilevel"/>
     <w:tmpl w:val="B27E1DC0"/>
@@ -3825,7 +5437,7 @@
       </w:pPr>
     </w:lvl>
   </w:abstractNum>
-  <w:abstractNum w:abstractNumId="12" w15:restartNumberingAfterBreak="0">
+  <w:abstractNum w:abstractNumId="15" w15:restartNumberingAfterBreak="0">
     <w:nsid w:val="216559B6"/>
     <w:multiLevelType w:val="hybridMultilevel"/>
     <w:tmpl w:val="D95C1EE4"/>
@@ -3915,7 +5527,97 @@
       </w:pPr>
     </w:lvl>
   </w:abstractNum>
-  <w:abstractNum w:abstractNumId="13" w15:restartNumberingAfterBreak="0">
+  <w:abstractNum w:abstractNumId="16" w15:restartNumberingAfterBreak="0">
+    <w:nsid w:val="223C1101"/>
+    <w:multiLevelType w:val="hybridMultilevel"/>
+    <w:tmpl w:val="17EE698C"/>
+    <w:lvl w:ilvl="0" w:tplc="EC2256B2">
+      <w:start w:val="1"/>
+      <w:numFmt w:val="lowerLetter"/>
+      <w:lvlText w:val="%1)"/>
+      <w:lvlJc w:val="left"/>
+      <w:pPr>
+        <w:ind w:left="720" w:hanging="360"/>
+      </w:pPr>
+      <w:rPr>
+        <w:rFonts w:hint="default"/>
+        <w:strike w:val="0"/>
+      </w:rPr>
+    </w:lvl>
+    <w:lvl w:ilvl="1" w:tplc="04070019" w:tentative="1">
+      <w:start w:val="1"/>
+      <w:numFmt w:val="lowerLetter"/>
+      <w:lvlText w:val="%2."/>
+      <w:lvlJc w:val="left"/>
+      <w:pPr>
+        <w:ind w:left="1440" w:hanging="360"/>
+      </w:pPr>
+    </w:lvl>
+    <w:lvl w:ilvl="2" w:tplc="0407001B" w:tentative="1">
+      <w:start w:val="1"/>
+      <w:numFmt w:val="lowerRoman"/>
+      <w:lvlText w:val="%3."/>
+      <w:lvlJc w:val="right"/>
+      <w:pPr>
+        <w:ind w:left="2160" w:hanging="180"/>
+      </w:pPr>
+    </w:lvl>
+    <w:lvl w:ilvl="3" w:tplc="0407000F" w:tentative="1">
+      <w:start w:val="1"/>
+      <w:numFmt w:val="decimal"/>
+      <w:lvlText w:val="%4."/>
+      <w:lvlJc w:val="left"/>
+      <w:pPr>
+        <w:ind w:left="2880" w:hanging="360"/>
+      </w:pPr>
+    </w:lvl>
+    <w:lvl w:ilvl="4" w:tplc="04070019" w:tentative="1">
+      <w:start w:val="1"/>
+      <w:numFmt w:val="lowerLetter"/>
+      <w:lvlText w:val="%5."/>
+      <w:lvlJc w:val="left"/>
+      <w:pPr>
+        <w:ind w:left="3600" w:hanging="360"/>
+      </w:pPr>
+    </w:lvl>
+    <w:lvl w:ilvl="5" w:tplc="0407001B" w:tentative="1">
+      <w:start w:val="1"/>
+      <w:numFmt w:val="lowerRoman"/>
+      <w:lvlText w:val="%6."/>
+      <w:lvlJc w:val="right"/>
+      <w:pPr>
+        <w:ind w:left="4320" w:hanging="180"/>
+      </w:pPr>
+    </w:lvl>
+    <w:lvl w:ilvl="6" w:tplc="0407000F" w:tentative="1">
+      <w:start w:val="1"/>
+      <w:numFmt w:val="decimal"/>
+      <w:lvlText w:val="%7."/>
+      <w:lvlJc w:val="left"/>
+      <w:pPr>
+        <w:ind w:left="5040" w:hanging="360"/>
+      </w:pPr>
+    </w:lvl>
+    <w:lvl w:ilvl="7" w:tplc="04070019" w:tentative="1">
+      <w:start w:val="1"/>
+      <w:numFmt w:val="lowerLetter"/>
+      <w:lvlText w:val="%8."/>
+      <w:lvlJc w:val="left"/>
+      <w:pPr>
+        <w:ind w:left="5760" w:hanging="360"/>
+      </w:pPr>
+    </w:lvl>
+    <w:lvl w:ilvl="8" w:tplc="0407001B" w:tentative="1">
+      <w:start w:val="1"/>
+      <w:numFmt w:val="lowerRoman"/>
+      <w:lvlText w:val="%9."/>
+      <w:lvlJc w:val="right"/>
+      <w:pPr>
+        <w:ind w:left="6480" w:hanging="180"/>
+      </w:pPr>
+    </w:lvl>
+  </w:abstractNum>
+  <w:abstractNum w:abstractNumId="17" w15:restartNumberingAfterBreak="0">
     <w:nsid w:val="299F635C"/>
     <w:multiLevelType w:val="hybridMultilevel"/>
     <w:tmpl w:val="8BAA7A74"/>
@@ -4005,7 +5707,7 @@
       </w:pPr>
     </w:lvl>
   </w:abstractNum>
-  <w:abstractNum w:abstractNumId="14" w15:restartNumberingAfterBreak="0">
+  <w:abstractNum w:abstractNumId="18" w15:restartNumberingAfterBreak="0">
     <w:nsid w:val="32E531CA"/>
     <w:multiLevelType w:val="hybridMultilevel"/>
     <w:tmpl w:val="AB5EBE52"/>
@@ -4094,7 +5796,7 @@
       </w:pPr>
     </w:lvl>
   </w:abstractNum>
-  <w:abstractNum w:abstractNumId="15" w15:restartNumberingAfterBreak="0">
+  <w:abstractNum w:abstractNumId="19" w15:restartNumberingAfterBreak="0">
     <w:nsid w:val="36145D3F"/>
     <w:multiLevelType w:val="hybridMultilevel"/>
     <w:tmpl w:val="0DD4D260"/>
@@ -4183,7 +5885,7 @@
       </w:pPr>
     </w:lvl>
   </w:abstractNum>
-  <w:abstractNum w:abstractNumId="16" w15:restartNumberingAfterBreak="0">
+  <w:abstractNum w:abstractNumId="20" w15:restartNumberingAfterBreak="0">
     <w:nsid w:val="36C72DFB"/>
     <w:multiLevelType w:val="hybridMultilevel"/>
     <w:tmpl w:val="522CBF88"/>
@@ -4272,7 +5974,7 @@
       </w:pPr>
     </w:lvl>
   </w:abstractNum>
-  <w:abstractNum w:abstractNumId="17" w15:restartNumberingAfterBreak="0">
+  <w:abstractNum w:abstractNumId="21" w15:restartNumberingAfterBreak="0">
     <w:nsid w:val="3A1B6BF2"/>
     <w:multiLevelType w:val="hybridMultilevel"/>
     <w:tmpl w:val="F3D85FCA"/>
@@ -4362,7 +6064,7 @@
       </w:pPr>
     </w:lvl>
   </w:abstractNum>
-  <w:abstractNum w:abstractNumId="18" w15:restartNumberingAfterBreak="0">
+  <w:abstractNum w:abstractNumId="22" w15:restartNumberingAfterBreak="0">
     <w:nsid w:val="419D6EBD"/>
     <w:multiLevelType w:val="hybridMultilevel"/>
     <w:tmpl w:val="3BB2AE3A"/>
@@ -4452,7 +6154,7 @@
       </w:pPr>
     </w:lvl>
   </w:abstractNum>
-  <w:abstractNum w:abstractNumId="19" w15:restartNumberingAfterBreak="0">
+  <w:abstractNum w:abstractNumId="23" w15:restartNumberingAfterBreak="0">
     <w:nsid w:val="41D36D69"/>
     <w:multiLevelType w:val="hybridMultilevel"/>
     <w:tmpl w:val="3C9CB56E"/>
@@ -4542,7 +6244,97 @@
       </w:pPr>
     </w:lvl>
   </w:abstractNum>
-  <w:abstractNum w:abstractNumId="20" w15:restartNumberingAfterBreak="0">
+  <w:abstractNum w:abstractNumId="24" w15:restartNumberingAfterBreak="0">
+    <w:nsid w:val="43955A9D"/>
+    <w:multiLevelType w:val="hybridMultilevel"/>
+    <w:tmpl w:val="0C82543A"/>
+    <w:lvl w:ilvl="0" w:tplc="EC2256B2">
+      <w:start w:val="1"/>
+      <w:numFmt w:val="lowerLetter"/>
+      <w:lvlText w:val="%1)"/>
+      <w:lvlJc w:val="left"/>
+      <w:pPr>
+        <w:ind w:left="720" w:hanging="360"/>
+      </w:pPr>
+      <w:rPr>
+        <w:rFonts w:hint="default"/>
+        <w:strike w:val="0"/>
+      </w:rPr>
+    </w:lvl>
+    <w:lvl w:ilvl="1" w:tplc="04070019" w:tentative="1">
+      <w:start w:val="1"/>
+      <w:numFmt w:val="lowerLetter"/>
+      <w:lvlText w:val="%2."/>
+      <w:lvlJc w:val="left"/>
+      <w:pPr>
+        <w:ind w:left="1440" w:hanging="360"/>
+      </w:pPr>
+    </w:lvl>
+    <w:lvl w:ilvl="2" w:tplc="0407001B" w:tentative="1">
+      <w:start w:val="1"/>
+      <w:numFmt w:val="lowerRoman"/>
+      <w:lvlText w:val="%3."/>
+      <w:lvlJc w:val="right"/>
+      <w:pPr>
+        <w:ind w:left="2160" w:hanging="180"/>
+      </w:pPr>
+    </w:lvl>
+    <w:lvl w:ilvl="3" w:tplc="0407000F" w:tentative="1">
+      <w:start w:val="1"/>
+      <w:numFmt w:val="decimal"/>
+      <w:lvlText w:val="%4."/>
+      <w:lvlJc w:val="left"/>
+      <w:pPr>
+        <w:ind w:left="2880" w:hanging="360"/>
+      </w:pPr>
+    </w:lvl>
+    <w:lvl w:ilvl="4" w:tplc="04070019" w:tentative="1">
+      <w:start w:val="1"/>
+      <w:numFmt w:val="lowerLetter"/>
+      <w:lvlText w:val="%5."/>
+      <w:lvlJc w:val="left"/>
+      <w:pPr>
+        <w:ind w:left="3600" w:hanging="360"/>
+      </w:pPr>
+    </w:lvl>
+    <w:lvl w:ilvl="5" w:tplc="0407001B" w:tentative="1">
+      <w:start w:val="1"/>
+      <w:numFmt w:val="lowerRoman"/>
+      <w:lvlText w:val="%6."/>
+      <w:lvlJc w:val="right"/>
+      <w:pPr>
+        <w:ind w:left="4320" w:hanging="180"/>
+      </w:pPr>
+    </w:lvl>
+    <w:lvl w:ilvl="6" w:tplc="0407000F" w:tentative="1">
+      <w:start w:val="1"/>
+      <w:numFmt w:val="decimal"/>
+      <w:lvlText w:val="%7."/>
+      <w:lvlJc w:val="left"/>
+      <w:pPr>
+        <w:ind w:left="5040" w:hanging="360"/>
+      </w:pPr>
+    </w:lvl>
+    <w:lvl w:ilvl="7" w:tplc="04070019" w:tentative="1">
+      <w:start w:val="1"/>
+      <w:numFmt w:val="lowerLetter"/>
+      <w:lvlText w:val="%8."/>
+      <w:lvlJc w:val="left"/>
+      <w:pPr>
+        <w:ind w:left="5760" w:hanging="360"/>
+      </w:pPr>
+    </w:lvl>
+    <w:lvl w:ilvl="8" w:tplc="0407001B" w:tentative="1">
+      <w:start w:val="1"/>
+      <w:numFmt w:val="lowerRoman"/>
+      <w:lvlText w:val="%9."/>
+      <w:lvlJc w:val="right"/>
+      <w:pPr>
+        <w:ind w:left="6480" w:hanging="180"/>
+      </w:pPr>
+    </w:lvl>
+  </w:abstractNum>
+  <w:abstractNum w:abstractNumId="25" w15:restartNumberingAfterBreak="0">
     <w:nsid w:val="464E704D"/>
     <w:multiLevelType w:val="hybridMultilevel"/>
     <w:tmpl w:val="F39A1A72"/>
@@ -4632,7 +6424,7 @@
       </w:pPr>
     </w:lvl>
   </w:abstractNum>
-  <w:abstractNum w:abstractNumId="21" w15:restartNumberingAfterBreak="0">
+  <w:abstractNum w:abstractNumId="26" w15:restartNumberingAfterBreak="0">
     <w:nsid w:val="4CF3477E"/>
     <w:multiLevelType w:val="hybridMultilevel"/>
     <w:tmpl w:val="4D16B69E"/>
@@ -4722,7 +6514,7 @@
       </w:pPr>
     </w:lvl>
   </w:abstractNum>
-  <w:abstractNum w:abstractNumId="22" w15:restartNumberingAfterBreak="0">
+  <w:abstractNum w:abstractNumId="27" w15:restartNumberingAfterBreak="0">
     <w:nsid w:val="528E66D4"/>
     <w:multiLevelType w:val="hybridMultilevel"/>
     <w:tmpl w:val="D4DA2F10"/>
@@ -4811,7 +6603,7 @@
       </w:pPr>
     </w:lvl>
   </w:abstractNum>
-  <w:abstractNum w:abstractNumId="23" w15:restartNumberingAfterBreak="0">
+  <w:abstractNum w:abstractNumId="28" w15:restartNumberingAfterBreak="0">
     <w:nsid w:val="5A287BA7"/>
     <w:multiLevelType w:val="hybridMultilevel"/>
     <w:tmpl w:val="34806B9A"/>
@@ -4900,7 +6692,7 @@
       </w:pPr>
     </w:lvl>
   </w:abstractNum>
-  <w:abstractNum w:abstractNumId="24" w15:restartNumberingAfterBreak="0">
+  <w:abstractNum w:abstractNumId="29" w15:restartNumberingAfterBreak="0">
     <w:nsid w:val="5A9C5D36"/>
     <w:multiLevelType w:val="hybridMultilevel"/>
     <w:tmpl w:val="B3CC0CFC"/>
@@ -4990,7 +6782,7 @@
       </w:pPr>
     </w:lvl>
   </w:abstractNum>
-  <w:abstractNum w:abstractNumId="25" w15:restartNumberingAfterBreak="0">
+  <w:abstractNum w:abstractNumId="30" w15:restartNumberingAfterBreak="0">
     <w:nsid w:val="5A9D72AE"/>
     <w:multiLevelType w:val="hybridMultilevel"/>
     <w:tmpl w:val="99FE1486"/>
@@ -5080,7 +6872,7 @@
       </w:pPr>
     </w:lvl>
   </w:abstractNum>
-  <w:abstractNum w:abstractNumId="26" w15:restartNumberingAfterBreak="0">
+  <w:abstractNum w:abstractNumId="31" w15:restartNumberingAfterBreak="0">
     <w:nsid w:val="5B786614"/>
     <w:multiLevelType w:val="hybridMultilevel"/>
     <w:tmpl w:val="FA3A22AC"/>
@@ -5170,7 +6962,7 @@
       </w:pPr>
     </w:lvl>
   </w:abstractNum>
-  <w:abstractNum w:abstractNumId="27" w15:restartNumberingAfterBreak="0">
+  <w:abstractNum w:abstractNumId="32" w15:restartNumberingAfterBreak="0">
     <w:nsid w:val="5DEF6B1B"/>
     <w:multiLevelType w:val="hybridMultilevel"/>
     <w:tmpl w:val="5A3AB44E"/>
@@ -5259,7 +7051,7 @@
       </w:pPr>
     </w:lvl>
   </w:abstractNum>
-  <w:abstractNum w:abstractNumId="28" w15:restartNumberingAfterBreak="0">
+  <w:abstractNum w:abstractNumId="33" w15:restartNumberingAfterBreak="0">
     <w:nsid w:val="5EF65294"/>
     <w:multiLevelType w:val="hybridMultilevel"/>
     <w:tmpl w:val="7DCC7754"/>
@@ -5349,7 +7141,7 @@
       </w:pPr>
     </w:lvl>
   </w:abstractNum>
-  <w:abstractNum w:abstractNumId="29" w15:restartNumberingAfterBreak="0">
+  <w:abstractNum w:abstractNumId="34" w15:restartNumberingAfterBreak="0">
     <w:nsid w:val="617626FF"/>
     <w:multiLevelType w:val="hybridMultilevel"/>
     <w:tmpl w:val="9C3E6818"/>
@@ -5438,7 +7230,97 @@
       </w:pPr>
     </w:lvl>
   </w:abstractNum>
-  <w:abstractNum w:abstractNumId="30" w15:restartNumberingAfterBreak="0">
+  <w:abstractNum w:abstractNumId="35" w15:restartNumberingAfterBreak="0">
+    <w:nsid w:val="680A1ADD"/>
+    <w:multiLevelType w:val="hybridMultilevel"/>
+    <w:tmpl w:val="6DE672D2"/>
+    <w:lvl w:ilvl="0" w:tplc="EC2256B2">
+      <w:start w:val="1"/>
+      <w:numFmt w:val="lowerLetter"/>
+      <w:lvlText w:val="%1)"/>
+      <w:lvlJc w:val="left"/>
+      <w:pPr>
+        <w:ind w:left="720" w:hanging="360"/>
+      </w:pPr>
+      <w:rPr>
+        <w:rFonts w:hint="default"/>
+        <w:strike w:val="0"/>
+      </w:rPr>
+    </w:lvl>
+    <w:lvl w:ilvl="1" w:tplc="04070019" w:tentative="1">
+      <w:start w:val="1"/>
+      <w:numFmt w:val="lowerLetter"/>
+      <w:lvlText w:val="%2."/>
+      <w:lvlJc w:val="left"/>
+      <w:pPr>
+        <w:ind w:left="1440" w:hanging="360"/>
+      </w:pPr>
+    </w:lvl>
+    <w:lvl w:ilvl="2" w:tplc="0407001B" w:tentative="1">
+      <w:start w:val="1"/>
+      <w:numFmt w:val="lowerRoman"/>
+      <w:lvlText w:val="%3."/>
+      <w:lvlJc w:val="right"/>
+      <w:pPr>
+        <w:ind w:left="2160" w:hanging="180"/>
+      </w:pPr>
+    </w:lvl>
+    <w:lvl w:ilvl="3" w:tplc="0407000F" w:tentative="1">
+      <w:start w:val="1"/>
+      <w:numFmt w:val="decimal"/>
+      <w:lvlText w:val="%4."/>
+      <w:lvlJc w:val="left"/>
+      <w:pPr>
+        <w:ind w:left="2880" w:hanging="360"/>
+      </w:pPr>
+    </w:lvl>
+    <w:lvl w:ilvl="4" w:tplc="04070019" w:tentative="1">
+      <w:start w:val="1"/>
+      <w:numFmt w:val="lowerLetter"/>
+      <w:lvlText w:val="%5."/>
+      <w:lvlJc w:val="left"/>
+      <w:pPr>
+        <w:ind w:left="3600" w:hanging="360"/>
+      </w:pPr>
+    </w:lvl>
+    <w:lvl w:ilvl="5" w:tplc="0407001B" w:tentative="1">
+      <w:start w:val="1"/>
+      <w:numFmt w:val="lowerRoman"/>
+      <w:lvlText w:val="%6."/>
+      <w:lvlJc w:val="right"/>
+      <w:pPr>
+        <w:ind w:left="4320" w:hanging="180"/>
+      </w:pPr>
+    </w:lvl>
+    <w:lvl w:ilvl="6" w:tplc="0407000F" w:tentative="1">
+      <w:start w:val="1"/>
+      <w:numFmt w:val="decimal"/>
+      <w:lvlText w:val="%7."/>
+      <w:lvlJc w:val="left"/>
+      <w:pPr>
+        <w:ind w:left="5040" w:hanging="360"/>
+      </w:pPr>
+    </w:lvl>
+    <w:lvl w:ilvl="7" w:tplc="04070019" w:tentative="1">
+      <w:start w:val="1"/>
+      <w:numFmt w:val="lowerLetter"/>
+      <w:lvlText w:val="%8."/>
+      <w:lvlJc w:val="left"/>
+      <w:pPr>
+        <w:ind w:left="5760" w:hanging="360"/>
+      </w:pPr>
+    </w:lvl>
+    <w:lvl w:ilvl="8" w:tplc="0407001B" w:tentative="1">
+      <w:start w:val="1"/>
+      <w:numFmt w:val="lowerRoman"/>
+      <w:lvlText w:val="%9."/>
+      <w:lvlJc w:val="right"/>
+      <w:pPr>
+        <w:ind w:left="6480" w:hanging="180"/>
+      </w:pPr>
+    </w:lvl>
+  </w:abstractNum>
+  <w:abstractNum w:abstractNumId="36" w15:restartNumberingAfterBreak="0">
     <w:nsid w:val="714E7D8D"/>
     <w:multiLevelType w:val="hybridMultilevel"/>
     <w:tmpl w:val="9504530A"/>
@@ -5528,7 +7410,97 @@
       </w:pPr>
     </w:lvl>
   </w:abstractNum>
-  <w:abstractNum w:abstractNumId="31" w15:restartNumberingAfterBreak="0">
+  <w:abstractNum w:abstractNumId="37" w15:restartNumberingAfterBreak="0">
+    <w:nsid w:val="73387D2D"/>
+    <w:multiLevelType w:val="hybridMultilevel"/>
+    <w:tmpl w:val="2D8A8CB2"/>
+    <w:lvl w:ilvl="0" w:tplc="EC2256B2">
+      <w:start w:val="1"/>
+      <w:numFmt w:val="lowerLetter"/>
+      <w:lvlText w:val="%1)"/>
+      <w:lvlJc w:val="left"/>
+      <w:pPr>
+        <w:ind w:left="720" w:hanging="360"/>
+      </w:pPr>
+      <w:rPr>
+        <w:rFonts w:hint="default"/>
+        <w:strike w:val="0"/>
+      </w:rPr>
+    </w:lvl>
+    <w:lvl w:ilvl="1" w:tplc="04070019" w:tentative="1">
+      <w:start w:val="1"/>
+      <w:numFmt w:val="lowerLetter"/>
+      <w:lvlText w:val="%2."/>
+      <w:lvlJc w:val="left"/>
+      <w:pPr>
+        <w:ind w:left="1440" w:hanging="360"/>
+      </w:pPr>
+    </w:lvl>
+    <w:lvl w:ilvl="2" w:tplc="0407001B" w:tentative="1">
+      <w:start w:val="1"/>
+      <w:numFmt w:val="lowerRoman"/>
+      <w:lvlText w:val="%3."/>
+      <w:lvlJc w:val="right"/>
+      <w:pPr>
+        <w:ind w:left="2160" w:hanging="180"/>
+      </w:pPr>
+    </w:lvl>
+    <w:lvl w:ilvl="3" w:tplc="0407000F" w:tentative="1">
+      <w:start w:val="1"/>
+      <w:numFmt w:val="decimal"/>
+      <w:lvlText w:val="%4."/>
+      <w:lvlJc w:val="left"/>
+      <w:pPr>
+        <w:ind w:left="2880" w:hanging="360"/>
+      </w:pPr>
+    </w:lvl>
+    <w:lvl w:ilvl="4" w:tplc="04070019" w:tentative="1">
+      <w:start w:val="1"/>
+      <w:numFmt w:val="lowerLetter"/>
+      <w:lvlText w:val="%5."/>
+      <w:lvlJc w:val="left"/>
+      <w:pPr>
+        <w:ind w:left="3600" w:hanging="360"/>
+      </w:pPr>
+    </w:lvl>
+    <w:lvl w:ilvl="5" w:tplc="0407001B" w:tentative="1">
+      <w:start w:val="1"/>
+      <w:numFmt w:val="lowerRoman"/>
+      <w:lvlText w:val="%6."/>
+      <w:lvlJc w:val="right"/>
+      <w:pPr>
+        <w:ind w:left="4320" w:hanging="180"/>
+      </w:pPr>
+    </w:lvl>
+    <w:lvl w:ilvl="6" w:tplc="0407000F" w:tentative="1">
+      <w:start w:val="1"/>
+      <w:numFmt w:val="decimal"/>
+      <w:lvlText w:val="%7."/>
+      <w:lvlJc w:val="left"/>
+      <w:pPr>
+        <w:ind w:left="5040" w:hanging="360"/>
+      </w:pPr>
+    </w:lvl>
+    <w:lvl w:ilvl="7" w:tplc="04070019" w:tentative="1">
+      <w:start w:val="1"/>
+      <w:numFmt w:val="lowerLetter"/>
+      <w:lvlText w:val="%8."/>
+      <w:lvlJc w:val="left"/>
+      <w:pPr>
+        <w:ind w:left="5760" w:hanging="360"/>
+      </w:pPr>
+    </w:lvl>
+    <w:lvl w:ilvl="8" w:tplc="0407001B" w:tentative="1">
+      <w:start w:val="1"/>
+      <w:numFmt w:val="lowerRoman"/>
+      <w:lvlText w:val="%9."/>
+      <w:lvlJc w:val="right"/>
+      <w:pPr>
+        <w:ind w:left="6480" w:hanging="180"/>
+      </w:pPr>
+    </w:lvl>
+  </w:abstractNum>
+  <w:abstractNum w:abstractNumId="38" w15:restartNumberingAfterBreak="0">
     <w:nsid w:val="75215239"/>
     <w:multiLevelType w:val="hybridMultilevel"/>
     <w:tmpl w:val="8CBEB962"/>
@@ -5618,7 +7590,7 @@
       </w:pPr>
     </w:lvl>
   </w:abstractNum>
-  <w:abstractNum w:abstractNumId="32" w15:restartNumberingAfterBreak="0">
+  <w:abstractNum w:abstractNumId="39" w15:restartNumberingAfterBreak="0">
     <w:nsid w:val="76D35D80"/>
     <w:multiLevelType w:val="hybridMultilevel"/>
     <w:tmpl w:val="6E6EFEB0"/>
@@ -5707,7 +7679,7 @@
       </w:pPr>
     </w:lvl>
   </w:abstractNum>
-  <w:abstractNum w:abstractNumId="33" w15:restartNumberingAfterBreak="0">
+  <w:abstractNum w:abstractNumId="40" w15:restartNumberingAfterBreak="0">
     <w:nsid w:val="76FE4A3E"/>
     <w:multiLevelType w:val="hybridMultilevel"/>
     <w:tmpl w:val="E93EB708"/>
@@ -5797,7 +7769,97 @@
       </w:pPr>
     </w:lvl>
   </w:abstractNum>
-  <w:abstractNum w:abstractNumId="34" w15:restartNumberingAfterBreak="0">
+  <w:abstractNum w:abstractNumId="41" w15:restartNumberingAfterBreak="0">
+    <w:nsid w:val="7A4A2EDF"/>
+    <w:multiLevelType w:val="hybridMultilevel"/>
+    <w:tmpl w:val="BFAEF81E"/>
+    <w:lvl w:ilvl="0" w:tplc="EC2256B2">
+      <w:start w:val="1"/>
+      <w:numFmt w:val="lowerLetter"/>
+      <w:lvlText w:val="%1)"/>
+      <w:lvlJc w:val="left"/>
+      <w:pPr>
+        <w:ind w:left="720" w:hanging="360"/>
+      </w:pPr>
+      <w:rPr>
+        <w:rFonts w:hint="default"/>
+        <w:strike w:val="0"/>
+      </w:rPr>
+    </w:lvl>
+    <w:lvl w:ilvl="1" w:tplc="04070019" w:tentative="1">
+      <w:start w:val="1"/>
+      <w:numFmt w:val="lowerLetter"/>
+      <w:lvlText w:val="%2."/>
+      <w:lvlJc w:val="left"/>
+      <w:pPr>
+        <w:ind w:left="1440" w:hanging="360"/>
+      </w:pPr>
+    </w:lvl>
+    <w:lvl w:ilvl="2" w:tplc="0407001B" w:tentative="1">
+      <w:start w:val="1"/>
+      <w:numFmt w:val="lowerRoman"/>
+      <w:lvlText w:val="%3."/>
+      <w:lvlJc w:val="right"/>
+      <w:pPr>
+        <w:ind w:left="2160" w:hanging="180"/>
+      </w:pPr>
+    </w:lvl>
+    <w:lvl w:ilvl="3" w:tplc="0407000F" w:tentative="1">
+      <w:start w:val="1"/>
+      <w:numFmt w:val="decimal"/>
+      <w:lvlText w:val="%4."/>
+      <w:lvlJc w:val="left"/>
+      <w:pPr>
+        <w:ind w:left="2880" w:hanging="360"/>
+      </w:pPr>
+    </w:lvl>
+    <w:lvl w:ilvl="4" w:tplc="04070019" w:tentative="1">
+      <w:start w:val="1"/>
+      <w:numFmt w:val="lowerLetter"/>
+      <w:lvlText w:val="%5."/>
+      <w:lvlJc w:val="left"/>
+      <w:pPr>
+        <w:ind w:left="3600" w:hanging="360"/>
+      </w:pPr>
+    </w:lvl>
+    <w:lvl w:ilvl="5" w:tplc="0407001B" w:tentative="1">
+      <w:start w:val="1"/>
+      <w:numFmt w:val="lowerRoman"/>
+      <w:lvlText w:val="%6."/>
+      <w:lvlJc w:val="right"/>
+      <w:pPr>
+        <w:ind w:left="4320" w:hanging="180"/>
+      </w:pPr>
+    </w:lvl>
+    <w:lvl w:ilvl="6" w:tplc="0407000F" w:tentative="1">
+      <w:start w:val="1"/>
+      <w:numFmt w:val="decimal"/>
+      <w:lvlText w:val="%7."/>
+      <w:lvlJc w:val="left"/>
+      <w:pPr>
+        <w:ind w:left="5040" w:hanging="360"/>
+      </w:pPr>
+    </w:lvl>
+    <w:lvl w:ilvl="7" w:tplc="04070019" w:tentative="1">
+      <w:start w:val="1"/>
+      <w:numFmt w:val="lowerLetter"/>
+      <w:lvlText w:val="%8."/>
+      <w:lvlJc w:val="left"/>
+      <w:pPr>
+        <w:ind w:left="5760" w:hanging="360"/>
+      </w:pPr>
+    </w:lvl>
+    <w:lvl w:ilvl="8" w:tplc="0407001B" w:tentative="1">
+      <w:start w:val="1"/>
+      <w:numFmt w:val="lowerRoman"/>
+      <w:lvlText w:val="%9."/>
+      <w:lvlJc w:val="right"/>
+      <w:pPr>
+        <w:ind w:left="6480" w:hanging="180"/>
+      </w:pPr>
+    </w:lvl>
+  </w:abstractNum>
+  <w:abstractNum w:abstractNumId="42" w15:restartNumberingAfterBreak="0">
     <w:nsid w:val="7A6074AD"/>
     <w:multiLevelType w:val="hybridMultilevel"/>
     <w:tmpl w:val="1D5484B6"/>
@@ -5887,7 +7949,7 @@
       </w:pPr>
     </w:lvl>
   </w:abstractNum>
-  <w:abstractNum w:abstractNumId="35" w15:restartNumberingAfterBreak="0">
+  <w:abstractNum w:abstractNumId="43" w15:restartNumberingAfterBreak="0">
     <w:nsid w:val="7C20208C"/>
     <w:multiLevelType w:val="hybridMultilevel"/>
     <w:tmpl w:val="6D8057AC"/>
@@ -5984,106 +8046,130 @@
     <w:abstractNumId w:val="1"/>
   </w:num>
   <w:num w:numId="3">
+    <w:abstractNumId w:val="32"/>
+  </w:num>
+  <w:num w:numId="4">
+    <w:abstractNumId w:val="34"/>
+  </w:num>
+  <w:num w:numId="5">
+    <w:abstractNumId w:val="10"/>
+  </w:num>
+  <w:num w:numId="6">
+    <w:abstractNumId w:val="18"/>
+  </w:num>
+  <w:num w:numId="7">
+    <w:abstractNumId w:val="19"/>
+  </w:num>
+  <w:num w:numId="8">
+    <w:abstractNumId w:val="39"/>
+  </w:num>
+  <w:num w:numId="9">
+    <w:abstractNumId w:val="20"/>
+  </w:num>
+  <w:num w:numId="10">
+    <w:abstractNumId w:val="28"/>
+  </w:num>
+  <w:num w:numId="11">
     <w:abstractNumId w:val="27"/>
   </w:num>
-  <w:num w:numId="4">
-    <w:abstractNumId w:val="29"/>
+  <w:num w:numId="12">
+    <w:abstractNumId w:val="36"/>
   </w:num>
-  <w:num w:numId="5">
-    <w:abstractNumId w:val="7"/>
+  <w:num w:numId="13">
+    <w:abstractNumId w:val="8"/>
   </w:num>
-  <w:num w:numId="6">
+  <w:num w:numId="14">
+    <w:abstractNumId w:val="31"/>
+  </w:num>
+  <w:num w:numId="15">
+    <w:abstractNumId w:val="5"/>
+  </w:num>
+  <w:num w:numId="16">
     <w:abstractNumId w:val="14"/>
   </w:num>
-  <w:num w:numId="7">
-    <w:abstractNumId w:val="15"/>
-  </w:num>
-  <w:num w:numId="8">
-    <w:abstractNumId w:val="32"/>
-  </w:num>
-  <w:num w:numId="9">
-    <w:abstractNumId w:val="16"/>
-  </w:num>
-  <w:num w:numId="10">
+  <w:num w:numId="17">
     <w:abstractNumId w:val="23"/>
   </w:num>
-  <w:num w:numId="11">
-    <w:abstractNumId w:val="22"/>
+  <w:num w:numId="18">
+    <w:abstractNumId w:val="33"/>
   </w:num>
-  <w:num w:numId="12">
-    <w:abstractNumId w:val="30"/>
+  <w:num w:numId="19">
+    <w:abstractNumId w:val="4"/>
   </w:num>
-  <w:num w:numId="13">
-    <w:abstractNumId w:val="5"/>
-  </w:num>
-  <w:num w:numId="14">
+  <w:num w:numId="20">
     <w:abstractNumId w:val="26"/>
   </w:num>
-  <w:num w:numId="15">
-    <w:abstractNumId w:val="4"/>
-  </w:num>
-  <w:num w:numId="16">
-    <w:abstractNumId w:val="11"/>
-  </w:num>
-  <w:num w:numId="17">
-    <w:abstractNumId w:val="19"/>
-  </w:num>
-  <w:num w:numId="18">
-    <w:abstractNumId w:val="28"/>
-  </w:num>
-  <w:num w:numId="19">
-    <w:abstractNumId w:val="3"/>
-  </w:num>
-  <w:num w:numId="20">
-    <w:abstractNumId w:val="21"/>
-  </w:num>
   <w:num w:numId="21">
-    <w:abstractNumId w:val="35"/>
+    <w:abstractNumId w:val="43"/>
   </w:num>
   <w:num w:numId="22">
-    <w:abstractNumId w:val="31"/>
+    <w:abstractNumId w:val="38"/>
   </w:num>
   <w:num w:numId="23">
-    <w:abstractNumId w:val="34"/>
+    <w:abstractNumId w:val="42"/>
   </w:num>
   <w:num w:numId="24">
-    <w:abstractNumId w:val="10"/>
+    <w:abstractNumId w:val="13"/>
   </w:num>
   <w:num w:numId="25">
-    <w:abstractNumId w:val="33"/>
+    <w:abstractNumId w:val="40"/>
   </w:num>
   <w:num w:numId="26">
     <w:abstractNumId w:val="0"/>
   </w:num>
   <w:num w:numId="27">
-    <w:abstractNumId w:val="18"/>
+    <w:abstractNumId w:val="22"/>
   </w:num>
   <w:num w:numId="28">
-    <w:abstractNumId w:val="20"/>
+    <w:abstractNumId w:val="25"/>
   </w:num>
   <w:num w:numId="29">
+    <w:abstractNumId w:val="29"/>
+  </w:num>
+  <w:num w:numId="30">
+    <w:abstractNumId w:val="21"/>
+  </w:num>
+  <w:num w:numId="31">
+    <w:abstractNumId w:val="12"/>
+  </w:num>
+  <w:num w:numId="32">
+    <w:abstractNumId w:val="11"/>
+  </w:num>
+  <w:num w:numId="33">
+    <w:abstractNumId w:val="30"/>
+  </w:num>
+  <w:num w:numId="34">
+    <w:abstractNumId w:val="17"/>
+  </w:num>
+  <w:num w:numId="35">
+    <w:abstractNumId w:val="9"/>
+  </w:num>
+  <w:num w:numId="36">
+    <w:abstractNumId w:val="15"/>
+  </w:num>
+  <w:num w:numId="37">
+    <w:abstractNumId w:val="37"/>
+  </w:num>
+  <w:num w:numId="38">
+    <w:abstractNumId w:val="6"/>
+  </w:num>
+  <w:num w:numId="39">
     <w:abstractNumId w:val="24"/>
   </w:num>
-  <w:num w:numId="30">
-    <w:abstractNumId w:val="17"/>
+  <w:num w:numId="40">
+    <w:abstractNumId w:val="3"/>
   </w:num>
-  <w:num w:numId="31">
-    <w:abstractNumId w:val="9"/>
+  <w:num w:numId="41">
+    <w:abstractNumId w:val="41"/>
   </w:num>
-  <w:num w:numId="32">
-    <w:abstractNumId w:val="8"/>
+  <w:num w:numId="42">
+    <w:abstractNumId w:val="16"/>
   </w:num>
-  <w:num w:numId="33">
-    <w:abstractNumId w:val="25"/>
+  <w:num w:numId="43">
+    <w:abstractNumId w:val="35"/>
   </w:num>
-  <w:num w:numId="34">
-    <w:abstractNumId w:val="13"/>
-  </w:num>
-  <w:num w:numId="35">
-    <w:abstractNumId w:val="6"/>
-  </w:num>
-  <w:num w:numId="36">
-    <w:abstractNumId w:val="12"/>
+  <w:num w:numId="44">
+    <w:abstractNumId w:val="7"/>
   </w:num>
   <w:numIdMacAtCleanup w:val="36"/>
 </w:numbering>

</xml_diff>